<commit_message>
PRE LOGICA DE CAPTURA IMPLEMENTADO
</commit_message>
<xml_diff>
--- a/PI_ANDRE_VINICIUS_VIEIRA-ADAILSON_ALMEIDA.docx
+++ b/PI_ANDRE_VINICIUS_VIEIRA-ADAILSON_ALMEIDA.docx
@@ -73,79 +73,43 @@
           <w:sz w:val="20"/>
           <w:szCs w:val="20"/>
         </w:rPr>
-        <w:t xml:space="preserve"> Graduando do curso de Análise e desenvolvimento de sistemas do Centro Universitário </w:t>
-      </w:r>
-      <w:proofErr w:type="spellStart"/>
-      <w:r>
+        <w:t xml:space="preserve"> Graduando do curso de Análise e desenvolvimento de sistemas do Centro Universitário Unifacear;</w:t>
+      </w:r>
+    </w:p>
+    <w:p>
+      <w:pPr>
+        <w:spacing w:before="0" w:after="0"/>
+        <w:jc w:val="center"/>
         <w:rPr>
           <w:i/>
           <w:sz w:val="20"/>
           <w:szCs w:val="20"/>
         </w:rPr>
-        <w:t>Unifacear</w:t>
-      </w:r>
-      <w:proofErr w:type="spellEnd"/>
+      </w:pPr>
       <w:r>
         <w:rPr>
           <w:i/>
           <w:sz w:val="20"/>
           <w:szCs w:val="20"/>
         </w:rPr>
-        <w:t>;</w:t>
-      </w:r>
-    </w:p>
-    <w:p>
-      <w:pPr>
-        <w:spacing w:before="0" w:after="0"/>
-        <w:jc w:val="center"/>
+        <w:t xml:space="preserve"> </w:t>
+      </w:r>
+      <w:r>
         <w:rPr>
           <w:i/>
           <w:sz w:val="20"/>
           <w:szCs w:val="20"/>
-        </w:rPr>
-      </w:pPr>
+          <w:vertAlign w:val="superscript"/>
+        </w:rPr>
+        <w:t>2</w:t>
+      </w:r>
       <w:r>
         <w:rPr>
           <w:i/>
           <w:sz w:val="20"/>
           <w:szCs w:val="20"/>
         </w:rPr>
-        <w:t xml:space="preserve"> </w:t>
-      </w:r>
-      <w:r>
-        <w:rPr>
-          <w:i/>
-          <w:sz w:val="20"/>
-          <w:szCs w:val="20"/>
-          <w:vertAlign w:val="superscript"/>
-        </w:rPr>
-        <w:t>2</w:t>
-      </w:r>
-      <w:r>
-        <w:rPr>
-          <w:i/>
-          <w:sz w:val="20"/>
-          <w:szCs w:val="20"/>
-        </w:rPr>
-        <w:t xml:space="preserve"> Docente do curso de Análise e desenvolvimento de sistemas do Centro Universitário </w:t>
-      </w:r>
-      <w:proofErr w:type="spellStart"/>
-      <w:r>
-        <w:rPr>
-          <w:i/>
-          <w:sz w:val="20"/>
-          <w:szCs w:val="20"/>
-        </w:rPr>
-        <w:t>Unifacear</w:t>
-      </w:r>
-      <w:proofErr w:type="spellEnd"/>
-      <w:r>
-        <w:rPr>
-          <w:i/>
-          <w:sz w:val="20"/>
-          <w:szCs w:val="20"/>
-        </w:rPr>
-        <w:t xml:space="preserve"> </w:t>
+        <w:t xml:space="preserve"> Docente do curso de Análise e desenvolvimento de sistemas do Centro Universitário Unifacear </w:t>
       </w:r>
     </w:p>
     <w:p>
@@ -313,1387 +277,89 @@
           <w:szCs w:val="20"/>
         </w:rPr>
       </w:pPr>
-      <w:proofErr w:type="spellStart"/>
       <w:r>
         <w:rPr>
           <w:i/>
           <w:sz w:val="20"/>
           <w:szCs w:val="20"/>
         </w:rPr>
-        <w:t>We</w:t>
-      </w:r>
-      <w:proofErr w:type="spellEnd"/>
-      <w:r>
+        <w:t>We developed the game of checkers in Java language, to carry out the planning of the development of the system uses UML diagrams, such as the use-case diagram and class diagram.</w:t>
+      </w:r>
+    </w:p>
+    <w:p>
+      <w:pPr>
+        <w:spacing w:before="0" w:after="0"/>
+        <w:ind w:firstLine="0"/>
         <w:rPr>
           <w:i/>
           <w:sz w:val="20"/>
           <w:szCs w:val="20"/>
         </w:rPr>
+      </w:pPr>
+      <w:r>
+        <w:rPr>
+          <w:i/>
+          <w:sz w:val="20"/>
+          <w:szCs w:val="20"/>
+        </w:rPr>
+        <w:t>The system consists of a game of checkers with the classic rules of the game, such as: The game is played between two players, on an 8X8 (64) board alternately white and black, with 12 white pieces and 12 black pieces.</w:t>
+      </w:r>
+    </w:p>
+    <w:p>
+      <w:pPr>
+        <w:spacing w:before="0" w:after="0"/>
+        <w:ind w:firstLine="0"/>
+        <w:rPr>
+          <w:i/>
+          <w:sz w:val="20"/>
+          <w:szCs w:val="20"/>
+        </w:rPr>
+      </w:pPr>
+      <w:r>
+        <w:rPr>
+          <w:i/>
+          <w:sz w:val="20"/>
+          <w:szCs w:val="20"/>
+        </w:rPr>
+        <w:t>To generate a greater characteristic in the players the system will contain a ranking among all the players based on points that they will win in the victories of each game.</w:t>
+      </w:r>
+    </w:p>
+    <w:p>
+      <w:pPr>
+        <w:spacing w:before="0" w:after="0"/>
+        <w:ind w:firstLine="0"/>
+        <w:rPr>
+          <w:i/>
+          <w:sz w:val="20"/>
+          <w:szCs w:val="20"/>
+        </w:rPr>
+      </w:pPr>
+      <w:r>
+        <w:rPr>
+          <w:i/>
+          <w:sz w:val="20"/>
+          <w:szCs w:val="20"/>
+        </w:rPr>
         <w:t xml:space="preserve"> </w:t>
       </w:r>
-      <w:proofErr w:type="spellStart"/>
-      <w:r>
+    </w:p>
+    <w:p>
+      <w:pPr>
+        <w:spacing w:before="0" w:after="0"/>
+        <w:ind w:firstLine="0"/>
         <w:rPr>
           <w:i/>
           <w:sz w:val="20"/>
           <w:szCs w:val="20"/>
         </w:rPr>
-        <w:t>developed</w:t>
-      </w:r>
-      <w:proofErr w:type="spellEnd"/>
+      </w:pPr>
       <w:r>
         <w:rPr>
           <w:i/>
           <w:sz w:val="20"/>
           <w:szCs w:val="20"/>
         </w:rPr>
-        <w:t xml:space="preserve"> </w:t>
-      </w:r>
-      <w:proofErr w:type="spellStart"/>
-      <w:r>
-        <w:rPr>
-          <w:i/>
-          <w:sz w:val="20"/>
-          <w:szCs w:val="20"/>
-        </w:rPr>
-        <w:t>the</w:t>
-      </w:r>
-      <w:proofErr w:type="spellEnd"/>
-      <w:r>
-        <w:rPr>
-          <w:i/>
-          <w:sz w:val="20"/>
-          <w:szCs w:val="20"/>
-        </w:rPr>
-        <w:t xml:space="preserve"> game </w:t>
-      </w:r>
-      <w:proofErr w:type="spellStart"/>
-      <w:r>
-        <w:rPr>
-          <w:i/>
-          <w:sz w:val="20"/>
-          <w:szCs w:val="20"/>
-        </w:rPr>
-        <w:t>of</w:t>
-      </w:r>
-      <w:proofErr w:type="spellEnd"/>
-      <w:r>
-        <w:rPr>
-          <w:i/>
-          <w:sz w:val="20"/>
-          <w:szCs w:val="20"/>
-        </w:rPr>
-        <w:t xml:space="preserve"> </w:t>
-      </w:r>
-      <w:proofErr w:type="spellStart"/>
-      <w:r>
-        <w:rPr>
-          <w:i/>
-          <w:sz w:val="20"/>
-          <w:szCs w:val="20"/>
-        </w:rPr>
-        <w:t>checkers</w:t>
-      </w:r>
-      <w:proofErr w:type="spellEnd"/>
-      <w:r>
-        <w:rPr>
-          <w:i/>
-          <w:sz w:val="20"/>
-          <w:szCs w:val="20"/>
-        </w:rPr>
-        <w:t xml:space="preserve"> in Java </w:t>
-      </w:r>
-      <w:proofErr w:type="spellStart"/>
-      <w:r>
-        <w:rPr>
-          <w:i/>
-          <w:sz w:val="20"/>
-          <w:szCs w:val="20"/>
-        </w:rPr>
-        <w:t>language</w:t>
-      </w:r>
-      <w:proofErr w:type="spellEnd"/>
-      <w:r>
-        <w:rPr>
-          <w:i/>
-          <w:sz w:val="20"/>
-          <w:szCs w:val="20"/>
-        </w:rPr>
-        <w:t xml:space="preserve">, </w:t>
-      </w:r>
-      <w:proofErr w:type="spellStart"/>
-      <w:r>
-        <w:rPr>
-          <w:i/>
-          <w:sz w:val="20"/>
-          <w:szCs w:val="20"/>
-        </w:rPr>
-        <w:t>to</w:t>
-      </w:r>
-      <w:proofErr w:type="spellEnd"/>
-      <w:r>
-        <w:rPr>
-          <w:i/>
-          <w:sz w:val="20"/>
-          <w:szCs w:val="20"/>
-        </w:rPr>
-        <w:t xml:space="preserve"> </w:t>
-      </w:r>
-      <w:proofErr w:type="spellStart"/>
-      <w:r>
-        <w:rPr>
-          <w:i/>
-          <w:sz w:val="20"/>
-          <w:szCs w:val="20"/>
-        </w:rPr>
-        <w:t>carry</w:t>
-      </w:r>
-      <w:proofErr w:type="spellEnd"/>
-      <w:r>
-        <w:rPr>
-          <w:i/>
-          <w:sz w:val="20"/>
-          <w:szCs w:val="20"/>
-        </w:rPr>
-        <w:t xml:space="preserve"> out </w:t>
-      </w:r>
-      <w:proofErr w:type="spellStart"/>
-      <w:r>
-        <w:rPr>
-          <w:i/>
-          <w:sz w:val="20"/>
-          <w:szCs w:val="20"/>
-        </w:rPr>
-        <w:t>the</w:t>
-      </w:r>
-      <w:proofErr w:type="spellEnd"/>
-      <w:r>
-        <w:rPr>
-          <w:i/>
-          <w:sz w:val="20"/>
-          <w:szCs w:val="20"/>
-        </w:rPr>
-        <w:t xml:space="preserve"> </w:t>
-      </w:r>
-      <w:proofErr w:type="spellStart"/>
-      <w:r>
-        <w:rPr>
-          <w:i/>
-          <w:sz w:val="20"/>
-          <w:szCs w:val="20"/>
-        </w:rPr>
-        <w:t>planning</w:t>
-      </w:r>
-      <w:proofErr w:type="spellEnd"/>
-      <w:r>
-        <w:rPr>
-          <w:i/>
-          <w:sz w:val="20"/>
-          <w:szCs w:val="20"/>
-        </w:rPr>
-        <w:t xml:space="preserve"> </w:t>
-      </w:r>
-      <w:proofErr w:type="spellStart"/>
-      <w:r>
-        <w:rPr>
-          <w:i/>
-          <w:sz w:val="20"/>
-          <w:szCs w:val="20"/>
-        </w:rPr>
-        <w:t>of</w:t>
-      </w:r>
-      <w:proofErr w:type="spellEnd"/>
-      <w:r>
-        <w:rPr>
-          <w:i/>
-          <w:sz w:val="20"/>
-          <w:szCs w:val="20"/>
-        </w:rPr>
-        <w:t xml:space="preserve"> </w:t>
-      </w:r>
-      <w:proofErr w:type="spellStart"/>
-      <w:r>
-        <w:rPr>
-          <w:i/>
-          <w:sz w:val="20"/>
-          <w:szCs w:val="20"/>
-        </w:rPr>
-        <w:t>the</w:t>
-      </w:r>
-      <w:proofErr w:type="spellEnd"/>
-      <w:r>
-        <w:rPr>
-          <w:i/>
-          <w:sz w:val="20"/>
-          <w:szCs w:val="20"/>
-        </w:rPr>
-        <w:t xml:space="preserve"> </w:t>
-      </w:r>
-      <w:proofErr w:type="spellStart"/>
-      <w:r>
-        <w:rPr>
-          <w:i/>
-          <w:sz w:val="20"/>
-          <w:szCs w:val="20"/>
-        </w:rPr>
-        <w:t>development</w:t>
-      </w:r>
-      <w:proofErr w:type="spellEnd"/>
-      <w:r>
-        <w:rPr>
-          <w:i/>
-          <w:sz w:val="20"/>
-          <w:szCs w:val="20"/>
-        </w:rPr>
-        <w:t xml:space="preserve"> </w:t>
-      </w:r>
-      <w:proofErr w:type="spellStart"/>
-      <w:r>
-        <w:rPr>
-          <w:i/>
-          <w:sz w:val="20"/>
-          <w:szCs w:val="20"/>
-        </w:rPr>
-        <w:t>of</w:t>
-      </w:r>
-      <w:proofErr w:type="spellEnd"/>
-      <w:r>
-        <w:rPr>
-          <w:i/>
-          <w:sz w:val="20"/>
-          <w:szCs w:val="20"/>
-        </w:rPr>
-        <w:t xml:space="preserve"> </w:t>
-      </w:r>
-      <w:proofErr w:type="spellStart"/>
-      <w:r>
-        <w:rPr>
-          <w:i/>
-          <w:sz w:val="20"/>
-          <w:szCs w:val="20"/>
-        </w:rPr>
-        <w:t>the</w:t>
-      </w:r>
-      <w:proofErr w:type="spellEnd"/>
-      <w:r>
-        <w:rPr>
-          <w:i/>
-          <w:sz w:val="20"/>
-          <w:szCs w:val="20"/>
-        </w:rPr>
-        <w:t xml:space="preserve"> system uses UML </w:t>
-      </w:r>
-      <w:proofErr w:type="spellStart"/>
-      <w:r>
-        <w:rPr>
-          <w:i/>
-          <w:sz w:val="20"/>
-          <w:szCs w:val="20"/>
-        </w:rPr>
-        <w:t>diagrams</w:t>
-      </w:r>
-      <w:proofErr w:type="spellEnd"/>
-      <w:r>
-        <w:rPr>
-          <w:i/>
-          <w:sz w:val="20"/>
-          <w:szCs w:val="20"/>
-        </w:rPr>
-        <w:t xml:space="preserve">, </w:t>
-      </w:r>
-      <w:proofErr w:type="spellStart"/>
-      <w:r>
-        <w:rPr>
-          <w:i/>
-          <w:sz w:val="20"/>
-          <w:szCs w:val="20"/>
-        </w:rPr>
-        <w:t>such</w:t>
-      </w:r>
-      <w:proofErr w:type="spellEnd"/>
-      <w:r>
-        <w:rPr>
-          <w:i/>
-          <w:sz w:val="20"/>
-          <w:szCs w:val="20"/>
-        </w:rPr>
-        <w:t xml:space="preserve"> as </w:t>
-      </w:r>
-      <w:proofErr w:type="spellStart"/>
-      <w:r>
-        <w:rPr>
-          <w:i/>
-          <w:sz w:val="20"/>
-          <w:szCs w:val="20"/>
-        </w:rPr>
-        <w:t>the</w:t>
-      </w:r>
-      <w:proofErr w:type="spellEnd"/>
-      <w:r>
-        <w:rPr>
-          <w:i/>
-          <w:sz w:val="20"/>
-          <w:szCs w:val="20"/>
-        </w:rPr>
-        <w:t xml:space="preserve"> </w:t>
-      </w:r>
-      <w:proofErr w:type="spellStart"/>
-      <w:r>
-        <w:rPr>
-          <w:i/>
-          <w:sz w:val="20"/>
-          <w:szCs w:val="20"/>
-        </w:rPr>
-        <w:t>use-case</w:t>
-      </w:r>
-      <w:proofErr w:type="spellEnd"/>
-      <w:r>
-        <w:rPr>
-          <w:i/>
-          <w:sz w:val="20"/>
-          <w:szCs w:val="20"/>
-        </w:rPr>
-        <w:t xml:space="preserve"> </w:t>
-      </w:r>
-      <w:proofErr w:type="spellStart"/>
-      <w:r>
-        <w:rPr>
-          <w:i/>
-          <w:sz w:val="20"/>
-          <w:szCs w:val="20"/>
-        </w:rPr>
-        <w:t>diagram</w:t>
-      </w:r>
-      <w:proofErr w:type="spellEnd"/>
-      <w:r>
-        <w:rPr>
-          <w:i/>
-          <w:sz w:val="20"/>
-          <w:szCs w:val="20"/>
-        </w:rPr>
-        <w:t xml:space="preserve"> </w:t>
-      </w:r>
-      <w:proofErr w:type="spellStart"/>
-      <w:r>
-        <w:rPr>
-          <w:i/>
-          <w:sz w:val="20"/>
-          <w:szCs w:val="20"/>
-        </w:rPr>
-        <w:t>and</w:t>
-      </w:r>
-      <w:proofErr w:type="spellEnd"/>
-      <w:r>
-        <w:rPr>
-          <w:i/>
-          <w:sz w:val="20"/>
-          <w:szCs w:val="20"/>
-        </w:rPr>
-        <w:t xml:space="preserve"> </w:t>
-      </w:r>
-      <w:proofErr w:type="spellStart"/>
-      <w:r>
-        <w:rPr>
-          <w:i/>
-          <w:sz w:val="20"/>
-          <w:szCs w:val="20"/>
-        </w:rPr>
-        <w:t>class</w:t>
-      </w:r>
-      <w:proofErr w:type="spellEnd"/>
-      <w:r>
-        <w:rPr>
-          <w:i/>
-          <w:sz w:val="20"/>
-          <w:szCs w:val="20"/>
-        </w:rPr>
-        <w:t xml:space="preserve"> </w:t>
-      </w:r>
-      <w:proofErr w:type="spellStart"/>
-      <w:r>
-        <w:rPr>
-          <w:i/>
-          <w:sz w:val="20"/>
-          <w:szCs w:val="20"/>
-        </w:rPr>
-        <w:t>diagram</w:t>
-      </w:r>
-      <w:proofErr w:type="spellEnd"/>
-      <w:r>
-        <w:rPr>
-          <w:i/>
-          <w:sz w:val="20"/>
-          <w:szCs w:val="20"/>
-        </w:rPr>
-        <w:t>.</w:t>
-      </w:r>
-    </w:p>
-    <w:p>
-      <w:pPr>
-        <w:spacing w:before="0" w:after="0"/>
-        <w:ind w:firstLine="0"/>
-        <w:rPr>
-          <w:i/>
-          <w:sz w:val="20"/>
-          <w:szCs w:val="20"/>
-        </w:rPr>
-      </w:pPr>
-      <w:r>
-        <w:rPr>
-          <w:i/>
-          <w:sz w:val="20"/>
-          <w:szCs w:val="20"/>
-        </w:rPr>
-        <w:t xml:space="preserve">The system </w:t>
-      </w:r>
-      <w:proofErr w:type="spellStart"/>
-      <w:r>
-        <w:rPr>
-          <w:i/>
-          <w:sz w:val="20"/>
-          <w:szCs w:val="20"/>
-        </w:rPr>
-        <w:t>consists</w:t>
-      </w:r>
-      <w:proofErr w:type="spellEnd"/>
-      <w:r>
-        <w:rPr>
-          <w:i/>
-          <w:sz w:val="20"/>
-          <w:szCs w:val="20"/>
-        </w:rPr>
-        <w:t xml:space="preserve"> </w:t>
-      </w:r>
-      <w:proofErr w:type="spellStart"/>
-      <w:r>
-        <w:rPr>
-          <w:i/>
-          <w:sz w:val="20"/>
-          <w:szCs w:val="20"/>
-        </w:rPr>
-        <w:t>of</w:t>
-      </w:r>
-      <w:proofErr w:type="spellEnd"/>
-      <w:r>
-        <w:rPr>
-          <w:i/>
-          <w:sz w:val="20"/>
-          <w:szCs w:val="20"/>
-        </w:rPr>
-        <w:t xml:space="preserve"> a game </w:t>
-      </w:r>
-      <w:proofErr w:type="spellStart"/>
-      <w:r>
-        <w:rPr>
-          <w:i/>
-          <w:sz w:val="20"/>
-          <w:szCs w:val="20"/>
-        </w:rPr>
-        <w:t>of</w:t>
-      </w:r>
-      <w:proofErr w:type="spellEnd"/>
-      <w:r>
-        <w:rPr>
-          <w:i/>
-          <w:sz w:val="20"/>
-          <w:szCs w:val="20"/>
-        </w:rPr>
-        <w:t xml:space="preserve"> </w:t>
-      </w:r>
-      <w:proofErr w:type="spellStart"/>
-      <w:r>
-        <w:rPr>
-          <w:i/>
-          <w:sz w:val="20"/>
-          <w:szCs w:val="20"/>
-        </w:rPr>
-        <w:t>checkers</w:t>
-      </w:r>
-      <w:proofErr w:type="spellEnd"/>
-      <w:r>
-        <w:rPr>
-          <w:i/>
-          <w:sz w:val="20"/>
-          <w:szCs w:val="20"/>
-        </w:rPr>
-        <w:t xml:space="preserve"> </w:t>
-      </w:r>
-      <w:proofErr w:type="spellStart"/>
-      <w:r>
-        <w:rPr>
-          <w:i/>
-          <w:sz w:val="20"/>
-          <w:szCs w:val="20"/>
-        </w:rPr>
-        <w:t>with</w:t>
-      </w:r>
-      <w:proofErr w:type="spellEnd"/>
-      <w:r>
-        <w:rPr>
-          <w:i/>
-          <w:sz w:val="20"/>
-          <w:szCs w:val="20"/>
-        </w:rPr>
-        <w:t xml:space="preserve"> </w:t>
-      </w:r>
-      <w:proofErr w:type="spellStart"/>
-      <w:r>
-        <w:rPr>
-          <w:i/>
-          <w:sz w:val="20"/>
-          <w:szCs w:val="20"/>
-        </w:rPr>
-        <w:t>the</w:t>
-      </w:r>
-      <w:proofErr w:type="spellEnd"/>
-      <w:r>
-        <w:rPr>
-          <w:i/>
-          <w:sz w:val="20"/>
-          <w:szCs w:val="20"/>
-        </w:rPr>
-        <w:t xml:space="preserve"> </w:t>
-      </w:r>
-      <w:proofErr w:type="spellStart"/>
-      <w:r>
-        <w:rPr>
-          <w:i/>
-          <w:sz w:val="20"/>
-          <w:szCs w:val="20"/>
-        </w:rPr>
-        <w:t>classic</w:t>
-      </w:r>
-      <w:proofErr w:type="spellEnd"/>
-      <w:r>
-        <w:rPr>
-          <w:i/>
-          <w:sz w:val="20"/>
-          <w:szCs w:val="20"/>
-        </w:rPr>
-        <w:t xml:space="preserve"> </w:t>
-      </w:r>
-      <w:proofErr w:type="spellStart"/>
-      <w:r>
-        <w:rPr>
-          <w:i/>
-          <w:sz w:val="20"/>
-          <w:szCs w:val="20"/>
-        </w:rPr>
-        <w:t>rules</w:t>
-      </w:r>
-      <w:proofErr w:type="spellEnd"/>
-      <w:r>
-        <w:rPr>
-          <w:i/>
-          <w:sz w:val="20"/>
-          <w:szCs w:val="20"/>
-        </w:rPr>
-        <w:t xml:space="preserve"> </w:t>
-      </w:r>
-      <w:proofErr w:type="spellStart"/>
-      <w:r>
-        <w:rPr>
-          <w:i/>
-          <w:sz w:val="20"/>
-          <w:szCs w:val="20"/>
-        </w:rPr>
-        <w:t>of</w:t>
-      </w:r>
-      <w:proofErr w:type="spellEnd"/>
-      <w:r>
-        <w:rPr>
-          <w:i/>
-          <w:sz w:val="20"/>
-          <w:szCs w:val="20"/>
-        </w:rPr>
-        <w:t xml:space="preserve"> </w:t>
-      </w:r>
-      <w:proofErr w:type="spellStart"/>
-      <w:r>
-        <w:rPr>
-          <w:i/>
-          <w:sz w:val="20"/>
-          <w:szCs w:val="20"/>
-        </w:rPr>
-        <w:t>the</w:t>
-      </w:r>
-      <w:proofErr w:type="spellEnd"/>
-      <w:r>
-        <w:rPr>
-          <w:i/>
-          <w:sz w:val="20"/>
-          <w:szCs w:val="20"/>
-        </w:rPr>
-        <w:t xml:space="preserve"> game, </w:t>
-      </w:r>
-      <w:proofErr w:type="spellStart"/>
-      <w:r>
-        <w:rPr>
-          <w:i/>
-          <w:sz w:val="20"/>
-          <w:szCs w:val="20"/>
-        </w:rPr>
-        <w:t>such</w:t>
-      </w:r>
-      <w:proofErr w:type="spellEnd"/>
-      <w:r>
-        <w:rPr>
-          <w:i/>
-          <w:sz w:val="20"/>
-          <w:szCs w:val="20"/>
-        </w:rPr>
-        <w:t xml:space="preserve"> as: The game </w:t>
-      </w:r>
-      <w:proofErr w:type="spellStart"/>
-      <w:r>
-        <w:rPr>
-          <w:i/>
-          <w:sz w:val="20"/>
-          <w:szCs w:val="20"/>
-        </w:rPr>
-        <w:t>is</w:t>
-      </w:r>
-      <w:proofErr w:type="spellEnd"/>
-      <w:r>
-        <w:rPr>
-          <w:i/>
-          <w:sz w:val="20"/>
-          <w:szCs w:val="20"/>
-        </w:rPr>
-        <w:t xml:space="preserve"> </w:t>
-      </w:r>
-      <w:proofErr w:type="spellStart"/>
-      <w:r>
-        <w:rPr>
-          <w:i/>
-          <w:sz w:val="20"/>
-          <w:szCs w:val="20"/>
-        </w:rPr>
-        <w:t>played</w:t>
-      </w:r>
-      <w:proofErr w:type="spellEnd"/>
-      <w:r>
-        <w:rPr>
-          <w:i/>
-          <w:sz w:val="20"/>
-          <w:szCs w:val="20"/>
-        </w:rPr>
-        <w:t xml:space="preserve"> </w:t>
-      </w:r>
-      <w:proofErr w:type="spellStart"/>
-      <w:r>
-        <w:rPr>
-          <w:i/>
-          <w:sz w:val="20"/>
-          <w:szCs w:val="20"/>
-        </w:rPr>
-        <w:t>between</w:t>
-      </w:r>
-      <w:proofErr w:type="spellEnd"/>
-      <w:r>
-        <w:rPr>
-          <w:i/>
-          <w:sz w:val="20"/>
-          <w:szCs w:val="20"/>
-        </w:rPr>
-        <w:t xml:space="preserve"> </w:t>
-      </w:r>
-      <w:proofErr w:type="spellStart"/>
-      <w:r>
-        <w:rPr>
-          <w:i/>
-          <w:sz w:val="20"/>
-          <w:szCs w:val="20"/>
-        </w:rPr>
-        <w:t>two</w:t>
-      </w:r>
-      <w:proofErr w:type="spellEnd"/>
-      <w:r>
-        <w:rPr>
-          <w:i/>
-          <w:sz w:val="20"/>
-          <w:szCs w:val="20"/>
-        </w:rPr>
-        <w:t xml:space="preserve"> players, </w:t>
-      </w:r>
-      <w:proofErr w:type="spellStart"/>
-      <w:r>
-        <w:rPr>
-          <w:i/>
-          <w:sz w:val="20"/>
-          <w:szCs w:val="20"/>
-        </w:rPr>
-        <w:t>on</w:t>
-      </w:r>
-      <w:proofErr w:type="spellEnd"/>
-      <w:r>
-        <w:rPr>
-          <w:i/>
-          <w:sz w:val="20"/>
-          <w:szCs w:val="20"/>
-        </w:rPr>
-        <w:t xml:space="preserve"> </w:t>
-      </w:r>
-      <w:proofErr w:type="spellStart"/>
-      <w:r>
-        <w:rPr>
-          <w:i/>
-          <w:sz w:val="20"/>
-          <w:szCs w:val="20"/>
-        </w:rPr>
-        <w:t>an</w:t>
-      </w:r>
-      <w:proofErr w:type="spellEnd"/>
-      <w:r>
-        <w:rPr>
-          <w:i/>
-          <w:sz w:val="20"/>
-          <w:szCs w:val="20"/>
-        </w:rPr>
-        <w:t xml:space="preserve"> 8X8 (64) board </w:t>
-      </w:r>
-      <w:proofErr w:type="spellStart"/>
-      <w:r>
-        <w:rPr>
-          <w:i/>
-          <w:sz w:val="20"/>
-          <w:szCs w:val="20"/>
-        </w:rPr>
-        <w:t>alternately</w:t>
-      </w:r>
-      <w:proofErr w:type="spellEnd"/>
-      <w:r>
-        <w:rPr>
-          <w:i/>
-          <w:sz w:val="20"/>
-          <w:szCs w:val="20"/>
-        </w:rPr>
-        <w:t xml:space="preserve"> </w:t>
-      </w:r>
-      <w:proofErr w:type="spellStart"/>
-      <w:r>
-        <w:rPr>
-          <w:i/>
-          <w:sz w:val="20"/>
-          <w:szCs w:val="20"/>
-        </w:rPr>
-        <w:t>white</w:t>
-      </w:r>
-      <w:proofErr w:type="spellEnd"/>
-      <w:r>
-        <w:rPr>
-          <w:i/>
-          <w:sz w:val="20"/>
-          <w:szCs w:val="20"/>
-        </w:rPr>
-        <w:t xml:space="preserve"> </w:t>
-      </w:r>
-      <w:proofErr w:type="spellStart"/>
-      <w:r>
-        <w:rPr>
-          <w:i/>
-          <w:sz w:val="20"/>
-          <w:szCs w:val="20"/>
-        </w:rPr>
-        <w:t>and</w:t>
-      </w:r>
-      <w:proofErr w:type="spellEnd"/>
-      <w:r>
-        <w:rPr>
-          <w:i/>
-          <w:sz w:val="20"/>
-          <w:szCs w:val="20"/>
-        </w:rPr>
-        <w:t xml:space="preserve"> </w:t>
-      </w:r>
-      <w:proofErr w:type="spellStart"/>
-      <w:r>
-        <w:rPr>
-          <w:i/>
-          <w:sz w:val="20"/>
-          <w:szCs w:val="20"/>
-        </w:rPr>
-        <w:t>black</w:t>
-      </w:r>
-      <w:proofErr w:type="spellEnd"/>
-      <w:r>
-        <w:rPr>
-          <w:i/>
-          <w:sz w:val="20"/>
-          <w:szCs w:val="20"/>
-        </w:rPr>
-        <w:t xml:space="preserve">, </w:t>
-      </w:r>
-      <w:proofErr w:type="spellStart"/>
-      <w:r>
-        <w:rPr>
-          <w:i/>
-          <w:sz w:val="20"/>
-          <w:szCs w:val="20"/>
-        </w:rPr>
-        <w:t>with</w:t>
-      </w:r>
-      <w:proofErr w:type="spellEnd"/>
-      <w:r>
-        <w:rPr>
-          <w:i/>
-          <w:sz w:val="20"/>
-          <w:szCs w:val="20"/>
-        </w:rPr>
-        <w:t xml:space="preserve"> 12 </w:t>
-      </w:r>
-      <w:proofErr w:type="spellStart"/>
-      <w:r>
-        <w:rPr>
-          <w:i/>
-          <w:sz w:val="20"/>
-          <w:szCs w:val="20"/>
-        </w:rPr>
-        <w:t>white</w:t>
-      </w:r>
-      <w:proofErr w:type="spellEnd"/>
-      <w:r>
-        <w:rPr>
-          <w:i/>
-          <w:sz w:val="20"/>
-          <w:szCs w:val="20"/>
-        </w:rPr>
-        <w:t xml:space="preserve"> </w:t>
-      </w:r>
-      <w:proofErr w:type="spellStart"/>
-      <w:r>
-        <w:rPr>
-          <w:i/>
-          <w:sz w:val="20"/>
-          <w:szCs w:val="20"/>
-        </w:rPr>
-        <w:t>pieces</w:t>
-      </w:r>
-      <w:proofErr w:type="spellEnd"/>
-      <w:r>
-        <w:rPr>
-          <w:i/>
-          <w:sz w:val="20"/>
-          <w:szCs w:val="20"/>
-        </w:rPr>
-        <w:t xml:space="preserve"> </w:t>
-      </w:r>
-      <w:proofErr w:type="spellStart"/>
-      <w:r>
-        <w:rPr>
-          <w:i/>
-          <w:sz w:val="20"/>
-          <w:szCs w:val="20"/>
-        </w:rPr>
-        <w:t>and</w:t>
-      </w:r>
-      <w:proofErr w:type="spellEnd"/>
-      <w:r>
-        <w:rPr>
-          <w:i/>
-          <w:sz w:val="20"/>
-          <w:szCs w:val="20"/>
-        </w:rPr>
-        <w:t xml:space="preserve"> 12 </w:t>
-      </w:r>
-      <w:proofErr w:type="spellStart"/>
-      <w:r>
-        <w:rPr>
-          <w:i/>
-          <w:sz w:val="20"/>
-          <w:szCs w:val="20"/>
-        </w:rPr>
-        <w:t>black</w:t>
-      </w:r>
-      <w:proofErr w:type="spellEnd"/>
-      <w:r>
-        <w:rPr>
-          <w:i/>
-          <w:sz w:val="20"/>
-          <w:szCs w:val="20"/>
-        </w:rPr>
-        <w:t xml:space="preserve"> </w:t>
-      </w:r>
-      <w:proofErr w:type="spellStart"/>
-      <w:r>
-        <w:rPr>
-          <w:i/>
-          <w:sz w:val="20"/>
-          <w:szCs w:val="20"/>
-        </w:rPr>
-        <w:t>pieces</w:t>
-      </w:r>
-      <w:proofErr w:type="spellEnd"/>
-      <w:r>
-        <w:rPr>
-          <w:i/>
-          <w:sz w:val="20"/>
-          <w:szCs w:val="20"/>
-        </w:rPr>
-        <w:t>.</w:t>
-      </w:r>
-    </w:p>
-    <w:p>
-      <w:pPr>
-        <w:spacing w:before="0" w:after="0"/>
-        <w:ind w:firstLine="0"/>
-        <w:rPr>
-          <w:i/>
-          <w:sz w:val="20"/>
-          <w:szCs w:val="20"/>
-        </w:rPr>
-      </w:pPr>
-      <w:proofErr w:type="spellStart"/>
-      <w:r>
-        <w:rPr>
-          <w:i/>
-          <w:sz w:val="20"/>
-          <w:szCs w:val="20"/>
-        </w:rPr>
-        <w:t>To</w:t>
-      </w:r>
-      <w:proofErr w:type="spellEnd"/>
-      <w:r>
-        <w:rPr>
-          <w:i/>
-          <w:sz w:val="20"/>
-          <w:szCs w:val="20"/>
-        </w:rPr>
-        <w:t xml:space="preserve"> </w:t>
-      </w:r>
-      <w:proofErr w:type="spellStart"/>
-      <w:r>
-        <w:rPr>
-          <w:i/>
-          <w:sz w:val="20"/>
-          <w:szCs w:val="20"/>
-        </w:rPr>
-        <w:t>generate</w:t>
-      </w:r>
-      <w:proofErr w:type="spellEnd"/>
-      <w:r>
-        <w:rPr>
-          <w:i/>
-          <w:sz w:val="20"/>
-          <w:szCs w:val="20"/>
-        </w:rPr>
-        <w:t xml:space="preserve"> a </w:t>
-      </w:r>
-      <w:proofErr w:type="spellStart"/>
-      <w:r>
-        <w:rPr>
-          <w:i/>
-          <w:sz w:val="20"/>
-          <w:szCs w:val="20"/>
-        </w:rPr>
-        <w:t>greater</w:t>
-      </w:r>
-      <w:proofErr w:type="spellEnd"/>
-      <w:r>
-        <w:rPr>
-          <w:i/>
-          <w:sz w:val="20"/>
-          <w:szCs w:val="20"/>
-        </w:rPr>
-        <w:t xml:space="preserve"> </w:t>
-      </w:r>
-      <w:proofErr w:type="spellStart"/>
-      <w:r>
-        <w:rPr>
-          <w:i/>
-          <w:sz w:val="20"/>
-          <w:szCs w:val="20"/>
-        </w:rPr>
-        <w:t>characteristic</w:t>
-      </w:r>
-      <w:proofErr w:type="spellEnd"/>
-      <w:r>
-        <w:rPr>
-          <w:i/>
-          <w:sz w:val="20"/>
-          <w:szCs w:val="20"/>
-        </w:rPr>
-        <w:t xml:space="preserve"> in </w:t>
-      </w:r>
-      <w:proofErr w:type="spellStart"/>
-      <w:r>
-        <w:rPr>
-          <w:i/>
-          <w:sz w:val="20"/>
-          <w:szCs w:val="20"/>
-        </w:rPr>
-        <w:t>the</w:t>
-      </w:r>
-      <w:proofErr w:type="spellEnd"/>
-      <w:r>
-        <w:rPr>
-          <w:i/>
-          <w:sz w:val="20"/>
-          <w:szCs w:val="20"/>
-        </w:rPr>
-        <w:t xml:space="preserve"> players </w:t>
-      </w:r>
-      <w:proofErr w:type="spellStart"/>
-      <w:r>
-        <w:rPr>
-          <w:i/>
-          <w:sz w:val="20"/>
-          <w:szCs w:val="20"/>
-        </w:rPr>
-        <w:t>the</w:t>
-      </w:r>
-      <w:proofErr w:type="spellEnd"/>
-      <w:r>
-        <w:rPr>
-          <w:i/>
-          <w:sz w:val="20"/>
-          <w:szCs w:val="20"/>
-        </w:rPr>
-        <w:t xml:space="preserve"> system </w:t>
-      </w:r>
-      <w:proofErr w:type="spellStart"/>
-      <w:r>
-        <w:rPr>
-          <w:i/>
-          <w:sz w:val="20"/>
-          <w:szCs w:val="20"/>
-        </w:rPr>
-        <w:t>will</w:t>
-      </w:r>
-      <w:proofErr w:type="spellEnd"/>
-      <w:r>
-        <w:rPr>
-          <w:i/>
-          <w:sz w:val="20"/>
-          <w:szCs w:val="20"/>
-        </w:rPr>
-        <w:t xml:space="preserve"> </w:t>
-      </w:r>
-      <w:proofErr w:type="spellStart"/>
-      <w:r>
-        <w:rPr>
-          <w:i/>
-          <w:sz w:val="20"/>
-          <w:szCs w:val="20"/>
-        </w:rPr>
-        <w:t>contain</w:t>
-      </w:r>
-      <w:proofErr w:type="spellEnd"/>
-      <w:r>
-        <w:rPr>
-          <w:i/>
-          <w:sz w:val="20"/>
-          <w:szCs w:val="20"/>
-        </w:rPr>
-        <w:t xml:space="preserve"> a ranking </w:t>
-      </w:r>
-      <w:proofErr w:type="spellStart"/>
-      <w:r>
-        <w:rPr>
-          <w:i/>
-          <w:sz w:val="20"/>
-          <w:szCs w:val="20"/>
-        </w:rPr>
-        <w:t>among</w:t>
-      </w:r>
-      <w:proofErr w:type="spellEnd"/>
-      <w:r>
-        <w:rPr>
-          <w:i/>
-          <w:sz w:val="20"/>
-          <w:szCs w:val="20"/>
-        </w:rPr>
-        <w:t xml:space="preserve"> </w:t>
-      </w:r>
-      <w:proofErr w:type="spellStart"/>
-      <w:r>
-        <w:rPr>
-          <w:i/>
-          <w:sz w:val="20"/>
-          <w:szCs w:val="20"/>
-        </w:rPr>
-        <w:t>all</w:t>
-      </w:r>
-      <w:proofErr w:type="spellEnd"/>
-      <w:r>
-        <w:rPr>
-          <w:i/>
-          <w:sz w:val="20"/>
-          <w:szCs w:val="20"/>
-        </w:rPr>
-        <w:t xml:space="preserve"> </w:t>
-      </w:r>
-      <w:proofErr w:type="spellStart"/>
-      <w:r>
-        <w:rPr>
-          <w:i/>
-          <w:sz w:val="20"/>
-          <w:szCs w:val="20"/>
-        </w:rPr>
-        <w:t>the</w:t>
-      </w:r>
-      <w:proofErr w:type="spellEnd"/>
-      <w:r>
-        <w:rPr>
-          <w:i/>
-          <w:sz w:val="20"/>
-          <w:szCs w:val="20"/>
-        </w:rPr>
-        <w:t xml:space="preserve"> players </w:t>
-      </w:r>
-      <w:proofErr w:type="spellStart"/>
-      <w:r>
-        <w:rPr>
-          <w:i/>
-          <w:sz w:val="20"/>
-          <w:szCs w:val="20"/>
-        </w:rPr>
-        <w:t>based</w:t>
-      </w:r>
-      <w:proofErr w:type="spellEnd"/>
-      <w:r>
-        <w:rPr>
-          <w:i/>
-          <w:sz w:val="20"/>
-          <w:szCs w:val="20"/>
-        </w:rPr>
-        <w:t xml:space="preserve"> </w:t>
-      </w:r>
-      <w:proofErr w:type="spellStart"/>
-      <w:r>
-        <w:rPr>
-          <w:i/>
-          <w:sz w:val="20"/>
-          <w:szCs w:val="20"/>
-        </w:rPr>
-        <w:t>on</w:t>
-      </w:r>
-      <w:proofErr w:type="spellEnd"/>
-      <w:r>
-        <w:rPr>
-          <w:i/>
-          <w:sz w:val="20"/>
-          <w:szCs w:val="20"/>
-        </w:rPr>
-        <w:t xml:space="preserve"> points </w:t>
-      </w:r>
-      <w:proofErr w:type="spellStart"/>
-      <w:r>
-        <w:rPr>
-          <w:i/>
-          <w:sz w:val="20"/>
-          <w:szCs w:val="20"/>
-        </w:rPr>
-        <w:t>that</w:t>
-      </w:r>
-      <w:proofErr w:type="spellEnd"/>
-      <w:r>
-        <w:rPr>
-          <w:i/>
-          <w:sz w:val="20"/>
-          <w:szCs w:val="20"/>
-        </w:rPr>
-        <w:t xml:space="preserve"> </w:t>
-      </w:r>
-      <w:proofErr w:type="spellStart"/>
-      <w:r>
-        <w:rPr>
-          <w:i/>
-          <w:sz w:val="20"/>
-          <w:szCs w:val="20"/>
-        </w:rPr>
-        <w:t>they</w:t>
-      </w:r>
-      <w:proofErr w:type="spellEnd"/>
-      <w:r>
-        <w:rPr>
-          <w:i/>
-          <w:sz w:val="20"/>
-          <w:szCs w:val="20"/>
-        </w:rPr>
-        <w:t xml:space="preserve"> </w:t>
-      </w:r>
-      <w:proofErr w:type="spellStart"/>
-      <w:r>
-        <w:rPr>
-          <w:i/>
-          <w:sz w:val="20"/>
-          <w:szCs w:val="20"/>
-        </w:rPr>
-        <w:t>will</w:t>
-      </w:r>
-      <w:proofErr w:type="spellEnd"/>
-      <w:r>
-        <w:rPr>
-          <w:i/>
-          <w:sz w:val="20"/>
-          <w:szCs w:val="20"/>
-        </w:rPr>
-        <w:t xml:space="preserve"> </w:t>
-      </w:r>
-      <w:proofErr w:type="spellStart"/>
-      <w:r>
-        <w:rPr>
-          <w:i/>
-          <w:sz w:val="20"/>
-          <w:szCs w:val="20"/>
-        </w:rPr>
-        <w:t>win</w:t>
-      </w:r>
-      <w:proofErr w:type="spellEnd"/>
-      <w:r>
-        <w:rPr>
-          <w:i/>
-          <w:sz w:val="20"/>
-          <w:szCs w:val="20"/>
-        </w:rPr>
-        <w:t xml:space="preserve"> in </w:t>
-      </w:r>
-      <w:proofErr w:type="spellStart"/>
-      <w:r>
-        <w:rPr>
-          <w:i/>
-          <w:sz w:val="20"/>
-          <w:szCs w:val="20"/>
-        </w:rPr>
-        <w:t>the</w:t>
-      </w:r>
-      <w:proofErr w:type="spellEnd"/>
-      <w:r>
-        <w:rPr>
-          <w:i/>
-          <w:sz w:val="20"/>
-          <w:szCs w:val="20"/>
-        </w:rPr>
-        <w:t xml:space="preserve"> </w:t>
-      </w:r>
-      <w:proofErr w:type="spellStart"/>
-      <w:r>
-        <w:rPr>
-          <w:i/>
-          <w:sz w:val="20"/>
-          <w:szCs w:val="20"/>
-        </w:rPr>
-        <w:t>victories</w:t>
-      </w:r>
-      <w:proofErr w:type="spellEnd"/>
-      <w:r>
-        <w:rPr>
-          <w:i/>
-          <w:sz w:val="20"/>
-          <w:szCs w:val="20"/>
-        </w:rPr>
-        <w:t xml:space="preserve"> </w:t>
-      </w:r>
-      <w:proofErr w:type="spellStart"/>
-      <w:r>
-        <w:rPr>
-          <w:i/>
-          <w:sz w:val="20"/>
-          <w:szCs w:val="20"/>
-        </w:rPr>
-        <w:t>of</w:t>
-      </w:r>
-      <w:proofErr w:type="spellEnd"/>
-      <w:r>
-        <w:rPr>
-          <w:i/>
-          <w:sz w:val="20"/>
-          <w:szCs w:val="20"/>
-        </w:rPr>
-        <w:t xml:space="preserve"> </w:t>
-      </w:r>
-      <w:proofErr w:type="spellStart"/>
-      <w:r>
-        <w:rPr>
-          <w:i/>
-          <w:sz w:val="20"/>
-          <w:szCs w:val="20"/>
-        </w:rPr>
-        <w:t>each</w:t>
-      </w:r>
-      <w:proofErr w:type="spellEnd"/>
-      <w:r>
-        <w:rPr>
-          <w:i/>
-          <w:sz w:val="20"/>
-          <w:szCs w:val="20"/>
-        </w:rPr>
-        <w:t xml:space="preserve"> game.</w:t>
-      </w:r>
-    </w:p>
-    <w:p>
-      <w:pPr>
-        <w:spacing w:before="0" w:after="0"/>
-        <w:ind w:firstLine="0"/>
-        <w:rPr>
-          <w:i/>
-          <w:sz w:val="20"/>
-          <w:szCs w:val="20"/>
-        </w:rPr>
-      </w:pPr>
-      <w:r>
-        <w:rPr>
-          <w:i/>
-          <w:sz w:val="20"/>
-          <w:szCs w:val="20"/>
-        </w:rPr>
-        <w:t xml:space="preserve"> </w:t>
-      </w:r>
-    </w:p>
-    <w:p>
-      <w:pPr>
-        <w:spacing w:before="0" w:after="0"/>
-        <w:ind w:firstLine="0"/>
-        <w:rPr>
-          <w:i/>
-          <w:sz w:val="20"/>
-          <w:szCs w:val="20"/>
-        </w:rPr>
-      </w:pPr>
-      <w:r>
-        <w:rPr>
-          <w:i/>
-          <w:sz w:val="20"/>
-          <w:szCs w:val="20"/>
-        </w:rPr>
-        <w:t xml:space="preserve">Keywords: </w:t>
-      </w:r>
-      <w:proofErr w:type="spellStart"/>
-      <w:r>
-        <w:rPr>
-          <w:i/>
-          <w:sz w:val="20"/>
-          <w:szCs w:val="20"/>
-        </w:rPr>
-        <w:t>checkers</w:t>
-      </w:r>
-      <w:proofErr w:type="spellEnd"/>
-      <w:r>
-        <w:rPr>
-          <w:i/>
-          <w:sz w:val="20"/>
-          <w:szCs w:val="20"/>
-        </w:rPr>
-        <w:t xml:space="preserve">, player, Java, </w:t>
-      </w:r>
-      <w:proofErr w:type="spellStart"/>
-      <w:r>
-        <w:rPr>
-          <w:i/>
-          <w:sz w:val="20"/>
-          <w:szCs w:val="20"/>
-        </w:rPr>
-        <w:t>diagrams</w:t>
-      </w:r>
-      <w:proofErr w:type="spellEnd"/>
-      <w:r>
-        <w:rPr>
-          <w:i/>
-          <w:sz w:val="20"/>
-          <w:szCs w:val="20"/>
-        </w:rPr>
-        <w:t>.</w:t>
+        <w:t>Keywords: checkers, player, Java, diagrams.</w:t>
       </w:r>
     </w:p>
     <w:p>
@@ -2161,7 +827,23 @@
           <w:sz w:val="22"/>
           <w:szCs w:val="22"/>
         </w:rPr>
-        <w:t>24 ao todo</w:t>
+        <w:t xml:space="preserve">24 </w:t>
+      </w:r>
+      <w:r>
+        <w:rPr>
+          <w:rFonts w:eastAsia="Times New Roman"/>
+          <w:sz w:val="22"/>
+          <w:szCs w:val="22"/>
+        </w:rPr>
+        <w:t xml:space="preserve">peças </w:t>
+      </w:r>
+      <w:r>
+        <w:rPr>
+          <w:rFonts w:eastAsia="Times New Roman"/>
+          <w:sz w:val="22"/>
+          <w:szCs w:val="22"/>
+        </w:rPr>
+        <w:t>ao todo</w:t>
       </w:r>
     </w:p>
     <w:p>
@@ -3807,32 +2489,23 @@
         <w:ind w:firstLine="0"/>
       </w:pPr>
       <w:r>
-        <w:t>2.4.3 Classes d</w:t>
-      </w:r>
-      <w:r>
-        <w:t>a</w:t>
-      </w:r>
-      <w:r>
+        <w:t>2.4.3 Classes da partida</w:t>
+      </w:r>
+    </w:p>
+    <w:p>
+      <w:pPr>
+        <w:spacing w:before="0" w:after="0"/>
+        <w:ind w:firstLine="0"/>
+      </w:pPr>
+      <w:r>
+        <w:rPr>
+          <w:rFonts w:eastAsia="Times New Roman"/>
+          <w:sz w:val="22"/>
+          <w:szCs w:val="22"/>
+        </w:rPr>
         <w:t xml:space="preserve"> </w:t>
       </w:r>
       <w:r>
-        <w:t>partida</w:t>
-      </w:r>
-    </w:p>
-    <w:p>
-      <w:pPr>
-        <w:spacing w:before="0" w:after="0"/>
-        <w:ind w:firstLine="0"/>
-      </w:pPr>
-      <w:r>
-        <w:rPr>
-          <w:rFonts w:eastAsia="Times New Roman"/>
-          <w:sz w:val="22"/>
-          <w:szCs w:val="22"/>
-        </w:rPr>
-        <w:t xml:space="preserve"> </w:t>
-      </w:r>
-      <w:r>
         <w:rPr>
           <w:rFonts w:eastAsia="Times New Roman"/>
           <w:sz w:val="22"/>
@@ -3885,16 +2558,7 @@
         <w:ind w:firstLine="0"/>
       </w:pPr>
       <w:r>
-        <w:t>2.4.</w:t>
-      </w:r>
-      <w:r>
-        <w:t>3.1</w:t>
-      </w:r>
-      <w:r>
-        <w:t xml:space="preserve"> </w:t>
-      </w:r>
-      <w:r>
-        <w:t>Classe ControllerPartida</w:t>
+        <w:t>2.4.3.1 Classe ControllerPartida</w:t>
       </w:r>
     </w:p>
     <w:p>
@@ -3996,10 +2660,7 @@
         <w:t>3</w:t>
       </w:r>
       <w:r>
-        <w:t xml:space="preserve"> Classe</w:t>
-      </w:r>
-      <w:r>
-        <w:t xml:space="preserve"> Partida </w:t>
+        <w:t xml:space="preserve"> Classe Partida </w:t>
       </w:r>
     </w:p>
     <w:p>
@@ -4030,16 +2691,7 @@
         <w:ind w:firstLine="0"/>
       </w:pPr>
       <w:r>
-        <w:t>2.4.3.</w:t>
-      </w:r>
-      <w:r>
-        <w:t>4</w:t>
-      </w:r>
-      <w:r>
-        <w:t xml:space="preserve"> </w:t>
-      </w:r>
-      <w:r>
-        <w:t>Classe Tabuleiro, Posicao e Peca</w:t>
+        <w:t>2.4.3.4 Classe Tabuleiro, Posicao e Peca</w:t>
       </w:r>
     </w:p>
     <w:p>
@@ -4275,7 +2927,6 @@
         </w:r>
       </w:hyperlink>
       <w:hyperlink r:id="rId15">
-        <w:proofErr w:type="spellStart"/>
         <w:r>
           <w:rPr>
             <w:b w:val="0"/>
@@ -4283,77 +2934,7 @@
             <w:sz w:val="26"/>
             <w:szCs w:val="26"/>
           </w:rPr>
-          <w:t>Object</w:t>
-        </w:r>
-        <w:proofErr w:type="spellEnd"/>
-        <w:r>
-          <w:rPr>
-            <w:b w:val="0"/>
-            <w:color w:val="1155CC"/>
-            <w:sz w:val="26"/>
-            <w:szCs w:val="26"/>
-          </w:rPr>
-          <w:t xml:space="preserve"> </w:t>
-        </w:r>
-        <w:proofErr w:type="spellStart"/>
-        <w:r>
-          <w:rPr>
-            <w:b w:val="0"/>
-            <w:color w:val="1155CC"/>
-            <w:sz w:val="26"/>
-            <w:szCs w:val="26"/>
-          </w:rPr>
-          <w:t>Oriented</w:t>
-        </w:r>
-        <w:proofErr w:type="spellEnd"/>
-        <w:r>
-          <w:rPr>
-            <w:b w:val="0"/>
-            <w:color w:val="1155CC"/>
-            <w:sz w:val="26"/>
-            <w:szCs w:val="26"/>
-          </w:rPr>
-          <w:t xml:space="preserve"> Software </w:t>
-        </w:r>
-        <w:proofErr w:type="spellStart"/>
-        <w:r>
-          <w:rPr>
-            <w:b w:val="0"/>
-            <w:color w:val="1155CC"/>
-            <w:sz w:val="26"/>
-            <w:szCs w:val="26"/>
-          </w:rPr>
-          <w:t>Engineering</w:t>
-        </w:r>
-        <w:proofErr w:type="spellEnd"/>
-        <w:r>
-          <w:rPr>
-            <w:b w:val="0"/>
-            <w:color w:val="1155CC"/>
-            <w:sz w:val="26"/>
-            <w:szCs w:val="26"/>
-          </w:rPr>
-          <w:t xml:space="preserve">: A Use Case </w:t>
-        </w:r>
-        <w:proofErr w:type="spellStart"/>
-        <w:r>
-          <w:rPr>
-            <w:b w:val="0"/>
-            <w:color w:val="1155CC"/>
-            <w:sz w:val="26"/>
-            <w:szCs w:val="26"/>
-          </w:rPr>
-          <w:t>Driven</w:t>
-        </w:r>
-        <w:proofErr w:type="spellEnd"/>
-        <w:r>
-          <w:rPr>
-            <w:b w:val="0"/>
-            <w:color w:val="1155CC"/>
-            <w:sz w:val="26"/>
-            <w:szCs w:val="26"/>
-          </w:rPr>
-          <w:t xml:space="preserve"> Approach</w:t>
+          <w:t>Object Oriented Software Engineering: A Use Case Driven Approach</w:t>
         </w:r>
       </w:hyperlink>
       <w:r>
@@ -4362,43 +2943,7 @@
           <w:sz w:val="26"/>
           <w:szCs w:val="26"/>
         </w:rPr>
-        <w:t xml:space="preserve">. 1 </w:t>
-      </w:r>
-      <w:proofErr w:type="spellStart"/>
-      <w:r>
-        <w:rPr>
-          <w:b w:val="0"/>
-          <w:sz w:val="26"/>
-          <w:szCs w:val="26"/>
-        </w:rPr>
-        <w:t>ed.Editora</w:t>
-      </w:r>
-      <w:proofErr w:type="spellEnd"/>
-      <w:r>
-        <w:rPr>
-          <w:b w:val="0"/>
-          <w:sz w:val="26"/>
-          <w:szCs w:val="26"/>
-        </w:rPr>
-        <w:t xml:space="preserve">: </w:t>
-      </w:r>
-      <w:proofErr w:type="spellStart"/>
-      <w:r>
-        <w:rPr>
-          <w:b w:val="0"/>
-          <w:sz w:val="26"/>
-          <w:szCs w:val="26"/>
-        </w:rPr>
-        <w:t>Addison</w:t>
-      </w:r>
-      <w:proofErr w:type="spellEnd"/>
-      <w:r>
-        <w:rPr>
-          <w:b w:val="0"/>
-          <w:sz w:val="26"/>
-          <w:szCs w:val="26"/>
-        </w:rPr>
-        <w:t xml:space="preserve"> Wesley. 1, julho de 1992.</w:t>
+        <w:t>. 1 ed.Editora: Addison Wesley. 1, julho de 1992.</w:t>
       </w:r>
     </w:p>
     <w:p>
@@ -6489,28 +5034,28 @@
 </file>
 
 <file path=customXml/item1.xml><?xml version="1.0" encoding="utf-8"?>
-<b:Sources xmlns:b="http://schemas.openxmlformats.org/officeDocument/2006/bibliography" xmlns="http://schemas.openxmlformats.org/officeDocument/2006/bibliography" SelectedStyle="\APASixthEditionOfficeOnline.xsl" StyleName="APA" Version="6"/>
-</file>
-
-<file path=customXml/item2.xml><?xml version="1.0" encoding="utf-8"?>
 <go:gDocsCustomXmlDataStorage xmlns:go="http://customooxmlschemas.google.com/" xmlns:r="http://schemas.openxmlformats.org/officeDocument/2006/relationships">
   <go:docsCustomData xmlns:go="http://customooxmlschemas.google.com/" roundtripDataSignature="AMtx7mhCsUK/TtjbVro1NdUnW5WtyE3dvg==">AMUW2mVGLeutKO18MEW0pCxVad9+Ky/dS3KGrEzFlOkk7Bs4CZhTKx9ZAgyj7iFSdtqxUjQ4bK8zPIY4Aws6UwvDP449rvdzKWCBjr09CRvB0dXE+UF2l7oqZz0fXPK17bF3L1xUSg8GJ2GlGDsvu+Ujq31QaYC82g9lL8Dp3oKg8chjOt3AO/08f4BLax7Zp3Mhwav60UxsKLzZUyS1DcYvGW77uYLL9GDvd2LFkdBvbRZ1hban/K4=</go:docsCustomData>
 </go:gDocsCustomXmlDataStorage>
 </file>
 
-<file path=customXml/itemProps1.xml><?xml version="1.0" encoding="utf-8"?>
-<ds:datastoreItem xmlns:ds="http://schemas.openxmlformats.org/officeDocument/2006/customXml" ds:itemID="{71FE0D05-3E93-4572-A9F5-CDE8E0CFAFE0}">
-  <ds:schemaRefs>
-    <ds:schemaRef ds:uri="http://schemas.openxmlformats.org/officeDocument/2006/bibliography"/>
-  </ds:schemaRefs>
-</ds:datastoreItem>
+<file path=customXml/item2.xml><?xml version="1.0" encoding="utf-8"?>
+<b:Sources xmlns:b="http://schemas.openxmlformats.org/officeDocument/2006/bibliography" xmlns="http://schemas.openxmlformats.org/officeDocument/2006/bibliography" SelectedStyle="\APASixthEditionOfficeOnline.xsl" StyleName="APA" Version="6"/>
 </file>
 
-<file path=customXml/itemProps2.xml><?xml version="1.0" encoding="utf-8"?>
+<file path=customXml/itemProps1.xml><?xml version="1.0" encoding="utf-8"?>
 <ds:datastoreItem xmlns:ds="http://schemas.openxmlformats.org/officeDocument/2006/customXml" ds:itemID="{11111111-1234-1234-1234-123412341234}">
   <ds:schemaRefs>
     <ds:schemaRef ds:uri="http://customooxmlschemas.google.com/"/>
     <ds:schemaRef ds:uri="http://schemas.openxmlformats.org/officeDocument/2006/relationships"/>
   </ds:schemaRefs>
 </ds:datastoreItem>
+</file>
+
+<file path=customXml/itemProps2.xml><?xml version="1.0" encoding="utf-8"?>
+<ds:datastoreItem xmlns:ds="http://schemas.openxmlformats.org/officeDocument/2006/customXml" ds:itemID="{71FE0D05-3E93-4572-A9F5-CDE8E0CFAFE0}">
+  <ds:schemaRefs>
+    <ds:schemaRef ds:uri="http://schemas.openxmlformats.org/officeDocument/2006/bibliography"/>
+  </ds:schemaRefs>
+</ds:datastoreItem>
 </file>
</xml_diff>

<commit_message>
visual update and article aditions
</commit_message>
<xml_diff>
--- a/PI_ANDRE_VINICIUS_VIEIRA-ADAILSON_ALMEIDA.docx
+++ b/PI_ANDRE_VINICIUS_VIEIRA-ADAILSON_ALMEIDA.docx
@@ -231,27 +231,7 @@
           <w:sz w:val="20"/>
           <w:szCs w:val="20"/>
         </w:rPr>
-        <w:t>(</w:t>
-      </w:r>
-      <w:proofErr w:type="spellStart"/>
-      <w:r>
-        <w:rPr>
-          <w:rFonts w:eastAsia="Times New Roman"/>
-          <w:i/>
-          <w:sz w:val="20"/>
-          <w:szCs w:val="20"/>
-        </w:rPr>
-        <w:t>Model-View-Controller</w:t>
-      </w:r>
-      <w:proofErr w:type="spellEnd"/>
-      <w:r>
-        <w:rPr>
-          <w:rFonts w:eastAsia="Times New Roman"/>
-          <w:i/>
-          <w:sz w:val="20"/>
-          <w:szCs w:val="20"/>
-        </w:rPr>
-        <w:t xml:space="preserve">) </w:t>
+        <w:t xml:space="preserve">(Model-View-Controller) </w:t>
       </w:r>
       <w:r>
         <w:rPr>
@@ -697,6 +677,7 @@
         </w:rPr>
         <w:t xml:space="preserve">. Para </w:t>
       </w:r>
+      <w:proofErr w:type="gramStart"/>
       <w:r>
         <w:rPr>
           <w:rFonts w:eastAsia="Times New Roman"/>
@@ -705,6 +686,7 @@
         </w:rPr>
         <w:t>nos auxiliar</w:t>
       </w:r>
+      <w:proofErr w:type="gramEnd"/>
       <w:r>
         <w:rPr>
           <w:rFonts w:eastAsia="Times New Roman"/>
@@ -860,6 +842,14 @@
         </w:rPr>
         <w:t>no tópico 2.1. No item 2.2 falaremos sobre as ferramentas que utilizamos durante o desenvolvimento do sistema e como nós fizemos uso delas.</w:t>
       </w:r>
+      <w:r>
+        <w:rPr>
+          <w:rFonts w:eastAsia="Times New Roman"/>
+          <w:sz w:val="22"/>
+          <w:szCs w:val="22"/>
+        </w:rPr>
+        <w:t xml:space="preserve"> No tópico 2.3 serão apresentados a prototipagem das principais telas do sistema.</w:t>
+      </w:r>
     </w:p>
     <w:p>
       <w:pPr>
@@ -877,7 +867,39 @@
           <w:sz w:val="22"/>
           <w:szCs w:val="22"/>
         </w:rPr>
-        <w:t xml:space="preserve">Nos itens 2.3 e 2.4 </w:t>
+        <w:t>Nos itens 2.</w:t>
+      </w:r>
+      <w:r>
+        <w:rPr>
+          <w:rFonts w:eastAsia="Times New Roman"/>
+          <w:sz w:val="22"/>
+          <w:szCs w:val="22"/>
+        </w:rPr>
+        <w:t>4</w:t>
+      </w:r>
+      <w:r>
+        <w:rPr>
+          <w:rFonts w:eastAsia="Times New Roman"/>
+          <w:sz w:val="22"/>
+          <w:szCs w:val="22"/>
+        </w:rPr>
+        <w:t xml:space="preserve"> e 2.</w:t>
+      </w:r>
+      <w:r>
+        <w:rPr>
+          <w:rFonts w:eastAsia="Times New Roman"/>
+          <w:sz w:val="22"/>
+          <w:szCs w:val="22"/>
+        </w:rPr>
+        <w:t>5</w:t>
+      </w:r>
+      <w:r>
+        <w:rPr>
+          <w:rFonts w:eastAsia="Times New Roman"/>
+          <w:sz w:val="22"/>
+          <w:szCs w:val="22"/>
+        </w:rPr>
+        <w:t xml:space="preserve"> </w:t>
       </w:r>
       <w:r>
         <w:rPr>
@@ -925,7 +947,23 @@
           <w:sz w:val="22"/>
           <w:szCs w:val="22"/>
         </w:rPr>
-        <w:t xml:space="preserve"> no tópico 2.5 contextualizaremos sobre o padrão de projeto model-view-controller que foi utilizado no desenvolvimento do sistema.</w:t>
+        <w:t xml:space="preserve"> no tópico 2.</w:t>
+      </w:r>
+      <w:r>
+        <w:rPr>
+          <w:rFonts w:eastAsia="Times New Roman"/>
+          <w:sz w:val="22"/>
+          <w:szCs w:val="22"/>
+        </w:rPr>
+        <w:t>6</w:t>
+      </w:r>
+      <w:r>
+        <w:rPr>
+          <w:rFonts w:eastAsia="Times New Roman"/>
+          <w:sz w:val="22"/>
+          <w:szCs w:val="22"/>
+        </w:rPr>
+        <w:t xml:space="preserve"> contextualizaremos sobre o padrão de projeto model-view-controller que foi utilizado no desenvolvimento do sistema.</w:t>
       </w:r>
     </w:p>
     <w:p>
@@ -944,7 +982,23 @@
           <w:sz w:val="22"/>
           <w:szCs w:val="22"/>
         </w:rPr>
-        <w:t>Finalmente no item 2.6 apresentaremos os principais algoritmos desenvolvidos para o sistema e uma breve explicação sobre cada um deles.</w:t>
+        <w:t>Finalmente no item 2.</w:t>
+      </w:r>
+      <w:r>
+        <w:rPr>
+          <w:rFonts w:eastAsia="Times New Roman"/>
+          <w:sz w:val="22"/>
+          <w:szCs w:val="22"/>
+        </w:rPr>
+        <w:t>7</w:t>
+      </w:r>
+      <w:r>
+        <w:rPr>
+          <w:rFonts w:eastAsia="Times New Roman"/>
+          <w:sz w:val="22"/>
+          <w:szCs w:val="22"/>
+        </w:rPr>
+        <w:t xml:space="preserve"> apresentaremos os principais algoritmos desenvolvidos para o sistema e uma breve explicação sobre cada um deles.</w:t>
       </w:r>
     </w:p>
     <w:p>
@@ -1872,47 +1926,332 @@
         <w:ind w:firstLine="0"/>
       </w:pPr>
       <w:r>
-        <w:t xml:space="preserve">2.2.3 Biblioteca Swing </w:t>
+        <w:t>2.3 P</w:t>
+      </w:r>
+      <w:r>
+        <w:t>ROTOTIPAGEM</w:t>
       </w:r>
     </w:p>
     <w:p>
       <w:pPr>
         <w:spacing w:before="0" w:after="0" w:line="360" w:lineRule="auto"/>
         <w:ind w:firstLine="851"/>
-        <w:rPr>
-          <w:sz w:val="22"/>
-          <w:szCs w:val="22"/>
-        </w:rPr>
-      </w:pPr>
-      <w:r>
-        <w:rPr>
-          <w:sz w:val="22"/>
-          <w:szCs w:val="22"/>
-        </w:rPr>
-        <w:t xml:space="preserve">Para a criação das interfaces gráficas </w:t>
-      </w:r>
-      <w:r>
-        <w:rPr>
-          <w:sz w:val="22"/>
-          <w:szCs w:val="22"/>
-        </w:rPr>
-        <w:t>nós fizemos uso da biblioteca Swing do Java que é uma biblioteca que simplifica o desenvolvimento da parte visual do sistema.</w:t>
-      </w:r>
-    </w:p>
-    <w:p>
-      <w:pPr>
-        <w:spacing w:before="0" w:after="0" w:line="360" w:lineRule="auto"/>
-        <w:ind w:firstLine="0"/>
-      </w:pPr>
-      <w:r>
-        <w:t xml:space="preserve"> </w:t>
-      </w:r>
-    </w:p>
-    <w:p>
-      <w:pPr>
-        <w:spacing w:before="0" w:after="0" w:line="360" w:lineRule="auto"/>
-        <w:ind w:firstLine="0"/>
-      </w:pPr>
+      </w:pPr>
+      <w:r>
+        <w:t xml:space="preserve">Como foi feito uso da biblioteca </w:t>
+      </w:r>
+      <w:r>
+        <w:rPr>
+          <w:i/>
+          <w:iCs/>
+        </w:rPr>
+        <w:t xml:space="preserve">Swing </w:t>
+      </w:r>
+      <w:r>
+        <w:t xml:space="preserve">do java nós tivemos um grande foco no desenvolvimento das interfaces gráficas do projeto. A seguir nas figuras 1 e 2 a prototipagem da tela inicial e </w:t>
+      </w:r>
+      <w:r>
+        <w:t>da partida.</w:t>
+      </w:r>
+    </w:p>
+    <w:p>
+      <w:pPr>
+        <w:spacing w:before="0" w:after="0"/>
+        <w:ind w:firstLine="0"/>
+        <w:jc w:val="center"/>
+      </w:pPr>
+      <w:r>
+        <w:rPr>
+          <w:noProof/>
+        </w:rPr>
+        <w:lastRenderedPageBreak/>
+        <w:drawing>
+          <wp:inline distT="0" distB="0" distL="0" distR="0" wp14:anchorId="40BCCDC1" wp14:editId="6B0FC17F">
+            <wp:extent cx="4533900" cy="2406006"/>
+            <wp:effectExtent l="0" t="0" r="0" b="0"/>
+            <wp:docPr id="3" name="Imagem 3"/>
+            <wp:cNvGraphicFramePr>
+              <a:graphicFrameLocks xmlns:a="http://schemas.openxmlformats.org/drawingml/2006/main" noChangeAspect="1"/>
+            </wp:cNvGraphicFramePr>
+            <a:graphic xmlns:a="http://schemas.openxmlformats.org/drawingml/2006/main">
+              <a:graphicData uri="http://schemas.openxmlformats.org/drawingml/2006/picture">
+                <pic:pic xmlns:pic="http://schemas.openxmlformats.org/drawingml/2006/picture">
+                  <pic:nvPicPr>
+                    <pic:cNvPr id="0" name="Picture 1"/>
+                    <pic:cNvPicPr>
+                      <a:picLocks noChangeAspect="1" noChangeArrowheads="1"/>
+                    </pic:cNvPicPr>
+                  </pic:nvPicPr>
+                  <pic:blipFill>
+                    <a:blip r:embed="rId9">
+                      <a:extLst>
+                        <a:ext uri="{28A0092B-C50C-407E-A947-70E740481C1C}">
+                          <a14:useLocalDpi xmlns:a14="http://schemas.microsoft.com/office/drawing/2010/main" val="0"/>
+                        </a:ext>
+                      </a:extLst>
+                    </a:blip>
+                    <a:srcRect/>
+                    <a:stretch>
+                      <a:fillRect/>
+                    </a:stretch>
+                  </pic:blipFill>
+                  <pic:spPr bwMode="auto">
+                    <a:xfrm>
+                      <a:off x="0" y="0"/>
+                      <a:ext cx="4571558" cy="2425990"/>
+                    </a:xfrm>
+                    <a:prstGeom prst="rect">
+                      <a:avLst/>
+                    </a:prstGeom>
+                    <a:noFill/>
+                    <a:ln>
+                      <a:noFill/>
+                    </a:ln>
+                  </pic:spPr>
+                </pic:pic>
+              </a:graphicData>
+            </a:graphic>
+          </wp:inline>
+        </w:drawing>
+      </w:r>
+    </w:p>
+    <w:p>
+      <w:pPr>
+        <w:spacing w:before="0" w:after="0"/>
+        <w:ind w:left="720" w:firstLine="0"/>
+        <w:rPr>
+          <w:sz w:val="20"/>
+          <w:szCs w:val="20"/>
+        </w:rPr>
+      </w:pPr>
+      <w:r>
+        <w:rPr>
+          <w:sz w:val="20"/>
+          <w:szCs w:val="20"/>
+        </w:rPr>
+        <w:t xml:space="preserve">  </w:t>
+      </w:r>
+      <w:r>
+        <w:rPr>
+          <w:sz w:val="20"/>
+          <w:szCs w:val="20"/>
+        </w:rPr>
+        <w:t xml:space="preserve">FIGURA </w:t>
+      </w:r>
+      <w:r>
+        <w:rPr>
+          <w:sz w:val="20"/>
+          <w:szCs w:val="20"/>
+        </w:rPr>
+        <w:t>1</w:t>
+      </w:r>
+      <w:r>
+        <w:rPr>
+          <w:sz w:val="20"/>
+          <w:szCs w:val="20"/>
+        </w:rPr>
+        <w:t>:</w:t>
+      </w:r>
+      <w:r>
+        <w:rPr>
+          <w:sz w:val="20"/>
+          <w:szCs w:val="20"/>
+        </w:rPr>
+        <w:t xml:space="preserve"> Tela Principal</w:t>
+      </w:r>
+      <w:r>
+        <w:rPr>
+          <w:sz w:val="20"/>
+          <w:szCs w:val="20"/>
+        </w:rPr>
+        <w:t>.</w:t>
+      </w:r>
+    </w:p>
+    <w:p>
+      <w:pPr>
+        <w:spacing w:before="0" w:after="0"/>
+        <w:ind w:left="720" w:firstLine="0"/>
+        <w:rPr>
+          <w:sz w:val="20"/>
+          <w:szCs w:val="20"/>
+        </w:rPr>
+      </w:pPr>
+      <w:r>
+        <w:rPr>
+          <w:sz w:val="20"/>
+          <w:szCs w:val="20"/>
+        </w:rPr>
+        <w:t xml:space="preserve">  </w:t>
+      </w:r>
+      <w:r>
+        <w:rPr>
+          <w:sz w:val="20"/>
+          <w:szCs w:val="20"/>
+        </w:rPr>
+        <w:t>FONTE: Os autores (2020)</w:t>
+      </w:r>
+    </w:p>
+    <w:p>
+      <w:pPr>
+        <w:spacing w:before="0" w:after="0" w:line="360" w:lineRule="auto"/>
+        <w:ind w:firstLine="851"/>
+      </w:pPr>
+    </w:p>
+    <w:p>
+      <w:pPr>
+        <w:spacing w:before="0" w:after="0" w:line="360" w:lineRule="auto"/>
+        <w:ind w:firstLine="851"/>
+      </w:pPr>
+      <w:r>
+        <w:t>Na tela principal do sistema temos um menu com a opções jogar, que inicia uma partida, cadastrar-se e ranking para visualizar o ranking de jogadores.</w:t>
+      </w:r>
+    </w:p>
+    <w:p>
+      <w:pPr>
+        <w:spacing w:before="0" w:after="0"/>
+        <w:ind w:firstLine="0"/>
+        <w:jc w:val="center"/>
+      </w:pPr>
+      <w:r>
+        <w:rPr>
+          <w:noProof/>
+        </w:rPr>
+        <w:drawing>
+          <wp:inline distT="0" distB="0" distL="0" distR="0" wp14:anchorId="59D738B4" wp14:editId="100BDEE1">
+            <wp:extent cx="4532951" cy="2409825"/>
+            <wp:effectExtent l="0" t="0" r="1270" b="0"/>
+            <wp:docPr id="4" name="Imagem 4"/>
+            <wp:cNvGraphicFramePr>
+              <a:graphicFrameLocks xmlns:a="http://schemas.openxmlformats.org/drawingml/2006/main" noChangeAspect="1"/>
+            </wp:cNvGraphicFramePr>
+            <a:graphic xmlns:a="http://schemas.openxmlformats.org/drawingml/2006/main">
+              <a:graphicData uri="http://schemas.openxmlformats.org/drawingml/2006/picture">
+                <pic:pic xmlns:pic="http://schemas.openxmlformats.org/drawingml/2006/picture">
+                  <pic:nvPicPr>
+                    <pic:cNvPr id="0" name="Picture 2"/>
+                    <pic:cNvPicPr>
+                      <a:picLocks noChangeAspect="1" noChangeArrowheads="1"/>
+                    </pic:cNvPicPr>
+                  </pic:nvPicPr>
+                  <pic:blipFill>
+                    <a:blip r:embed="rId10">
+                      <a:extLst>
+                        <a:ext uri="{28A0092B-C50C-407E-A947-70E740481C1C}">
+                          <a14:useLocalDpi xmlns:a14="http://schemas.microsoft.com/office/drawing/2010/main" val="0"/>
+                        </a:ext>
+                      </a:extLst>
+                    </a:blip>
+                    <a:srcRect/>
+                    <a:stretch>
+                      <a:fillRect/>
+                    </a:stretch>
+                  </pic:blipFill>
+                  <pic:spPr bwMode="auto">
+                    <a:xfrm>
+                      <a:off x="0" y="0"/>
+                      <a:ext cx="4538234" cy="2412634"/>
+                    </a:xfrm>
+                    <a:prstGeom prst="rect">
+                      <a:avLst/>
+                    </a:prstGeom>
+                    <a:noFill/>
+                    <a:ln>
+                      <a:noFill/>
+                    </a:ln>
+                  </pic:spPr>
+                </pic:pic>
+              </a:graphicData>
+            </a:graphic>
+          </wp:inline>
+        </w:drawing>
+      </w:r>
+    </w:p>
+    <w:p>
+      <w:pPr>
+        <w:spacing w:before="0" w:after="0"/>
+        <w:ind w:left="720" w:firstLine="0"/>
+        <w:rPr>
+          <w:sz w:val="20"/>
+          <w:szCs w:val="20"/>
+        </w:rPr>
+      </w:pPr>
+      <w:r>
+        <w:rPr>
+          <w:sz w:val="20"/>
+          <w:szCs w:val="20"/>
+        </w:rPr>
+        <w:t xml:space="preserve">  </w:t>
+      </w:r>
+      <w:r>
+        <w:rPr>
+          <w:sz w:val="20"/>
+          <w:szCs w:val="20"/>
+        </w:rPr>
+        <w:t xml:space="preserve">FIGURA </w:t>
+      </w:r>
+      <w:r>
+        <w:rPr>
+          <w:sz w:val="20"/>
+          <w:szCs w:val="20"/>
+        </w:rPr>
+        <w:t>2</w:t>
+      </w:r>
+      <w:r>
+        <w:rPr>
+          <w:sz w:val="20"/>
+          <w:szCs w:val="20"/>
+        </w:rPr>
+        <w:t xml:space="preserve">: Tela </w:t>
+      </w:r>
+      <w:r>
+        <w:rPr>
+          <w:sz w:val="20"/>
+          <w:szCs w:val="20"/>
+        </w:rPr>
+        <w:t>do jogo</w:t>
+      </w:r>
+      <w:r>
+        <w:rPr>
+          <w:sz w:val="20"/>
+          <w:szCs w:val="20"/>
+        </w:rPr>
+        <w:t>.</w:t>
+      </w:r>
+    </w:p>
+    <w:p>
+      <w:pPr>
+        <w:spacing w:before="0" w:after="0"/>
+        <w:ind w:left="720" w:firstLine="0"/>
+        <w:rPr>
+          <w:sz w:val="20"/>
+          <w:szCs w:val="20"/>
+        </w:rPr>
+      </w:pPr>
+      <w:r>
+        <w:rPr>
+          <w:sz w:val="20"/>
+          <w:szCs w:val="20"/>
+        </w:rPr>
+        <w:t xml:space="preserve">  FONTE: Os autores (2020)</w:t>
+      </w:r>
+    </w:p>
+    <w:p>
+      <w:pPr>
+        <w:spacing w:before="0" w:after="0" w:line="360" w:lineRule="auto"/>
+        <w:ind w:firstLine="851"/>
+      </w:pPr>
+    </w:p>
+    <w:p>
+      <w:pPr>
+        <w:spacing w:before="0" w:after="0" w:line="360" w:lineRule="auto"/>
+        <w:ind w:firstLine="851"/>
+      </w:pPr>
+      <w:r>
+        <w:t xml:space="preserve">Na tela da partida nos temos os nomes dos jogadores, quando for a vez de um jogador jogar o seu nome fica na cor verde, além disso temos um botão desistir que ao aperta-lo </w:t>
+      </w:r>
+      <w:r>
+        <w:t xml:space="preserve">o jogador da vez desiste da partida e seu oponente ganha os </w:t>
+      </w:r>
     </w:p>
     <w:p>
       <w:pPr>
@@ -1964,7 +2303,16 @@
           <w:sz w:val="22"/>
           <w:szCs w:val="22"/>
         </w:rPr>
-        <w:t>podemos dizer que um caso de uso é um documento narrativo que descreve a sequência de eventos de um ator que usa um sistema para completar um processo.</w:t>
+        <w:t xml:space="preserve">podemos dizer que um caso de uso é um </w:t>
+      </w:r>
+      <w:r>
+        <w:rPr>
+          <w:rFonts w:eastAsia="Times New Roman"/>
+          <w:sz w:val="22"/>
+          <w:szCs w:val="22"/>
+        </w:rPr>
+        <w:lastRenderedPageBreak/>
+        <w:t>documento narrativo que descreve a sequência de eventos de um ator que usa um sistema para completar um processo.</w:t>
       </w:r>
       <w:r>
         <w:rPr>
@@ -2010,7 +2358,23 @@
           <w:sz w:val="22"/>
           <w:szCs w:val="22"/>
         </w:rPr>
-        <w:t>A seguir na figura 1, o Diagrama de casos de uso do projeto:</w:t>
+        <w:t xml:space="preserve">A seguir na figura </w:t>
+      </w:r>
+      <w:r>
+        <w:rPr>
+          <w:rFonts w:eastAsia="Times New Roman"/>
+          <w:sz w:val="22"/>
+          <w:szCs w:val="22"/>
+        </w:rPr>
+        <w:t>3</w:t>
+      </w:r>
+      <w:r>
+        <w:rPr>
+          <w:rFonts w:eastAsia="Times New Roman"/>
+          <w:sz w:val="22"/>
+          <w:szCs w:val="22"/>
+        </w:rPr>
+        <w:t>, o Diagrama de casos de uso do projeto:</w:t>
       </w:r>
     </w:p>
     <w:p>
@@ -2041,7 +2405,7 @@
                     </pic:cNvPicPr>
                   </pic:nvPicPr>
                   <pic:blipFill>
-                    <a:blip r:embed="rId9">
+                    <a:blip r:embed="rId11">
                       <a:extLst>
                         <a:ext uri="{28A0092B-C50C-407E-A947-70E740481C1C}">
                           <a14:useLocalDpi xmlns:a14="http://schemas.microsoft.com/office/drawing/2010/main" val="0"/>
@@ -2087,7 +2451,21 @@
           <w:sz w:val="20"/>
           <w:szCs w:val="20"/>
         </w:rPr>
-        <w:t>FIGURA 1: Diagrama de casos de uso do projeto.</w:t>
+        <w:t xml:space="preserve">FIGURA </w:t>
+      </w:r>
+      <w:r>
+        <w:rPr>
+          <w:sz w:val="20"/>
+          <w:szCs w:val="20"/>
+        </w:rPr>
+        <w:t>3</w:t>
+      </w:r>
+      <w:r>
+        <w:rPr>
+          <w:sz w:val="20"/>
+          <w:szCs w:val="20"/>
+        </w:rPr>
+        <w:t>: Diagrama de casos de uso do projeto.</w:t>
       </w:r>
     </w:p>
     <w:p>
@@ -2120,305 +2498,286 @@
     <w:p>
       <w:pPr>
         <w:spacing w:before="0" w:after="0"/>
+        <w:ind w:firstLine="0"/>
+        <w:rPr>
+          <w:sz w:val="20"/>
+          <w:szCs w:val="20"/>
+        </w:rPr>
+      </w:pPr>
+    </w:p>
+    <w:p>
+      <w:pPr>
+        <w:spacing w:before="0" w:after="0" w:line="360" w:lineRule="auto"/>
+        <w:ind w:firstLine="0"/>
+      </w:pPr>
+      <w:r>
+        <w:t>2.4 D</w:t>
+      </w:r>
+      <w:r>
+        <w:t>IAGRAMA DE CLASSES</w:t>
+      </w:r>
+      <w:r>
+        <w:t xml:space="preserve"> </w:t>
+      </w:r>
+    </w:p>
+    <w:p>
+      <w:pPr>
+        <w:spacing w:before="0" w:after="0" w:line="360" w:lineRule="auto"/>
         <w:ind w:firstLine="851"/>
         <w:rPr>
-          <w:sz w:val="20"/>
-          <w:szCs w:val="20"/>
-        </w:rPr>
-      </w:pPr>
-    </w:p>
-    <w:p>
-      <w:pPr>
-        <w:spacing w:before="0" w:after="0"/>
+          <w:rFonts w:eastAsia="Times New Roman"/>
+          <w:sz w:val="22"/>
+          <w:szCs w:val="22"/>
+        </w:rPr>
+      </w:pPr>
+      <w:r>
+        <w:rPr>
+          <w:rFonts w:eastAsia="Times New Roman"/>
+          <w:sz w:val="22"/>
+          <w:szCs w:val="22"/>
+        </w:rPr>
+        <w:t xml:space="preserve">Segundo </w:t>
+      </w:r>
+      <w:r>
+        <w:rPr>
+          <w:rFonts w:eastAsia="Times New Roman"/>
+          <w:sz w:val="22"/>
+          <w:szCs w:val="22"/>
+        </w:rPr>
+        <w:t>BELL</w:t>
+      </w:r>
+      <w:r>
+        <w:rPr>
+          <w:rFonts w:eastAsia="Times New Roman"/>
+          <w:sz w:val="22"/>
+          <w:szCs w:val="22"/>
+        </w:rPr>
+        <w:t xml:space="preserve"> no livro Fundamentos básicos de UML: </w:t>
+      </w:r>
+      <w:r>
+        <w:rPr>
+          <w:rFonts w:eastAsia="Times New Roman"/>
+          <w:sz w:val="22"/>
+          <w:szCs w:val="22"/>
+        </w:rPr>
+        <w:t>“</w:t>
+      </w:r>
+      <w:r>
+        <w:rPr>
+          <w:rFonts w:eastAsia="Times New Roman"/>
+          <w:sz w:val="22"/>
+          <w:szCs w:val="22"/>
+        </w:rPr>
+        <w:t xml:space="preserve">O propósito do diagrama de classes é mostrar os tipos que estão sendo modelados no sistema e a relações entre </w:t>
+      </w:r>
+      <w:r>
+        <w:rPr>
+          <w:rFonts w:eastAsia="Times New Roman"/>
+          <w:sz w:val="22"/>
+          <w:szCs w:val="22"/>
+        </w:rPr>
+        <w:t>eles</w:t>
+      </w:r>
+      <w:r>
+        <w:rPr>
+          <w:rFonts w:eastAsia="Times New Roman"/>
+          <w:sz w:val="22"/>
+          <w:szCs w:val="22"/>
+        </w:rPr>
+        <w:t>”.</w:t>
+      </w:r>
+      <w:r>
+        <w:rPr>
+          <w:rFonts w:eastAsia="Times New Roman"/>
+          <w:sz w:val="22"/>
+          <w:szCs w:val="22"/>
+        </w:rPr>
+        <w:t xml:space="preserve"> Nessa perspectiva observa-se que é fulcral a elaboração de um diagrama de classes para um sistema afim de documentar corretamente o funcionamento do </w:t>
+      </w:r>
+      <w:r>
+        <w:rPr>
+          <w:rFonts w:eastAsia="Times New Roman"/>
+          <w:sz w:val="22"/>
+          <w:szCs w:val="22"/>
+        </w:rPr>
+        <w:t>mesmo</w:t>
+      </w:r>
+      <w:r>
+        <w:rPr>
+          <w:rFonts w:eastAsia="Times New Roman"/>
+          <w:sz w:val="22"/>
+          <w:szCs w:val="22"/>
+        </w:rPr>
+        <w:t xml:space="preserve"> e facilitar futuras manutenções no código.</w:t>
+      </w:r>
+    </w:p>
+    <w:p>
+      <w:pPr>
+        <w:spacing w:before="0" w:after="0" w:line="360" w:lineRule="auto"/>
         <w:ind w:firstLine="851"/>
         <w:rPr>
-          <w:sz w:val="20"/>
-          <w:szCs w:val="20"/>
-        </w:rPr>
-      </w:pPr>
-    </w:p>
-    <w:p>
-      <w:pPr>
-        <w:spacing w:before="0" w:after="0"/>
-        <w:ind w:firstLine="851"/>
-        <w:rPr>
-          <w:sz w:val="20"/>
-          <w:szCs w:val="20"/>
-        </w:rPr>
-      </w:pPr>
-    </w:p>
-    <w:p>
-      <w:pPr>
-        <w:spacing w:before="0" w:after="0"/>
-        <w:ind w:firstLine="851"/>
-        <w:rPr>
-          <w:sz w:val="20"/>
-          <w:szCs w:val="20"/>
-        </w:rPr>
-      </w:pPr>
-    </w:p>
-    <w:p>
-      <w:pPr>
-        <w:spacing w:before="0" w:after="0"/>
-        <w:ind w:firstLine="851"/>
-        <w:rPr>
-          <w:sz w:val="20"/>
-          <w:szCs w:val="20"/>
-        </w:rPr>
-      </w:pPr>
-    </w:p>
-    <w:p>
-      <w:pPr>
-        <w:spacing w:before="0" w:after="0"/>
-        <w:ind w:firstLine="851"/>
-        <w:rPr>
-          <w:sz w:val="20"/>
-          <w:szCs w:val="20"/>
-        </w:rPr>
-      </w:pPr>
-    </w:p>
-    <w:p>
-      <w:pPr>
-        <w:spacing w:before="0" w:after="0"/>
-        <w:ind w:firstLine="0"/>
-        <w:rPr>
-          <w:sz w:val="20"/>
-          <w:szCs w:val="20"/>
-        </w:rPr>
-      </w:pPr>
-    </w:p>
-    <w:p>
-      <w:pPr>
-        <w:spacing w:before="0" w:after="0" w:line="360" w:lineRule="auto"/>
-        <w:ind w:firstLine="0"/>
-      </w:pPr>
-      <w:r>
-        <w:t>2.4 D</w:t>
-      </w:r>
-      <w:r>
-        <w:t>IAGRAMA DE CLASSES</w:t>
-      </w:r>
-      <w:r>
+          <w:rFonts w:eastAsia="Times New Roman"/>
+          <w:sz w:val="22"/>
+          <w:szCs w:val="22"/>
+        </w:rPr>
+      </w:pPr>
+      <w:r>
+        <w:rPr>
+          <w:rFonts w:eastAsia="Times New Roman"/>
+          <w:sz w:val="22"/>
+          <w:szCs w:val="22"/>
+        </w:rPr>
+        <w:t xml:space="preserve">Na figura </w:t>
+      </w:r>
+      <w:r>
+        <w:rPr>
+          <w:rFonts w:eastAsia="Times New Roman"/>
+          <w:sz w:val="22"/>
+          <w:szCs w:val="22"/>
+        </w:rPr>
+        <w:t>4</w:t>
+      </w:r>
+      <w:r>
+        <w:rPr>
+          <w:rFonts w:eastAsia="Times New Roman"/>
+          <w:sz w:val="22"/>
+          <w:szCs w:val="22"/>
+        </w:rPr>
+        <w:t>, temos representado a versão completa do diagrama de classes do projeto, porém pelo motivo dele ser relativamente extenso, p</w:t>
+      </w:r>
+      <w:r>
+        <w:rPr>
+          <w:rFonts w:eastAsia="Times New Roman"/>
+          <w:sz w:val="22"/>
+          <w:szCs w:val="22"/>
+        </w:rPr>
+        <w:t xml:space="preserve">ara a melhor visualização </w:t>
+      </w:r>
+      <w:r>
+        <w:rPr>
+          <w:rFonts w:eastAsia="Times New Roman"/>
+          <w:sz w:val="22"/>
+          <w:szCs w:val="22"/>
+        </w:rPr>
+        <w:lastRenderedPageBreak/>
+        <w:t>neste artigo nos dividimos ele em</w:t>
+      </w:r>
+      <w:r>
+        <w:rPr>
+          <w:rFonts w:eastAsia="Times New Roman"/>
+          <w:sz w:val="22"/>
+          <w:szCs w:val="22"/>
+        </w:rPr>
+        <w:t xml:space="preserve"> cinco</w:t>
+      </w:r>
+      <w:r>
+        <w:rPr>
+          <w:rFonts w:eastAsia="Times New Roman"/>
+          <w:sz w:val="22"/>
+          <w:szCs w:val="22"/>
+        </w:rPr>
+        <w:t xml:space="preserve"> partes</w:t>
+      </w:r>
+      <w:r>
+        <w:rPr>
+          <w:rFonts w:eastAsia="Times New Roman"/>
+          <w:sz w:val="22"/>
+          <w:szCs w:val="22"/>
+        </w:rPr>
+        <w:t xml:space="preserve"> que estão representadas nas figuras </w:t>
+      </w:r>
+      <w:r>
+        <w:rPr>
+          <w:rFonts w:eastAsia="Times New Roman"/>
+          <w:sz w:val="22"/>
+          <w:szCs w:val="22"/>
+        </w:rPr>
+        <w:t>5</w:t>
+      </w:r>
+      <w:r>
+        <w:rPr>
+          <w:rFonts w:eastAsia="Times New Roman"/>
+          <w:sz w:val="22"/>
+          <w:szCs w:val="22"/>
+        </w:rPr>
+        <w:t xml:space="preserve">, </w:t>
+      </w:r>
+      <w:r>
+        <w:rPr>
+          <w:rFonts w:eastAsia="Times New Roman"/>
+          <w:sz w:val="22"/>
+          <w:szCs w:val="22"/>
+        </w:rPr>
+        <w:t>6</w:t>
+      </w:r>
+      <w:r>
+        <w:rPr>
+          <w:rFonts w:eastAsia="Times New Roman"/>
+          <w:sz w:val="22"/>
+          <w:szCs w:val="22"/>
+        </w:rPr>
+        <w:t xml:space="preserve">, </w:t>
+      </w:r>
+      <w:r>
+        <w:rPr>
+          <w:rFonts w:eastAsia="Times New Roman"/>
+          <w:sz w:val="22"/>
+          <w:szCs w:val="22"/>
+        </w:rPr>
+        <w:t>7</w:t>
+      </w:r>
+      <w:r>
+        <w:rPr>
+          <w:rFonts w:eastAsia="Times New Roman"/>
+          <w:sz w:val="22"/>
+          <w:szCs w:val="22"/>
+        </w:rPr>
+        <w:t xml:space="preserve">, </w:t>
+      </w:r>
+      <w:r>
+        <w:rPr>
+          <w:rFonts w:eastAsia="Times New Roman"/>
+          <w:sz w:val="22"/>
+          <w:szCs w:val="22"/>
+        </w:rPr>
+        <w:t>8</w:t>
+      </w:r>
+      <w:r>
+        <w:rPr>
+          <w:rFonts w:eastAsia="Times New Roman"/>
+          <w:sz w:val="22"/>
+          <w:szCs w:val="22"/>
+        </w:rPr>
+        <w:t xml:space="preserve"> e </w:t>
+      </w:r>
+      <w:r>
+        <w:rPr>
+          <w:rFonts w:eastAsia="Times New Roman"/>
+          <w:sz w:val="22"/>
+          <w:szCs w:val="22"/>
+        </w:rPr>
+        <w:t>9</w:t>
+      </w:r>
+      <w:r>
+        <w:rPr>
+          <w:rFonts w:eastAsia="Times New Roman"/>
+          <w:sz w:val="22"/>
+          <w:szCs w:val="22"/>
+        </w:rPr>
+        <w:t>.</w:t>
+      </w:r>
+      <w:r>
+        <w:rPr>
+          <w:rFonts w:eastAsia="Times New Roman"/>
+          <w:sz w:val="22"/>
+          <w:szCs w:val="22"/>
+        </w:rPr>
         <w:t xml:space="preserve"> </w:t>
       </w:r>
     </w:p>
     <w:p>
       <w:pPr>
         <w:spacing w:before="0" w:after="0" w:line="360" w:lineRule="auto"/>
-        <w:ind w:firstLine="851"/>
-        <w:rPr>
-          <w:rFonts w:eastAsia="Times New Roman"/>
-          <w:sz w:val="22"/>
-          <w:szCs w:val="22"/>
-        </w:rPr>
-      </w:pPr>
-      <w:r>
-        <w:rPr>
-          <w:rFonts w:eastAsia="Times New Roman"/>
-          <w:sz w:val="22"/>
-          <w:szCs w:val="22"/>
-        </w:rPr>
-        <w:t xml:space="preserve">Segundo </w:t>
-      </w:r>
-      <w:r>
-        <w:rPr>
-          <w:rFonts w:eastAsia="Times New Roman"/>
-          <w:sz w:val="22"/>
-          <w:szCs w:val="22"/>
-        </w:rPr>
-        <w:t>BELL</w:t>
-      </w:r>
-      <w:r>
-        <w:rPr>
-          <w:rFonts w:eastAsia="Times New Roman"/>
-          <w:sz w:val="22"/>
-          <w:szCs w:val="22"/>
-        </w:rPr>
-        <w:t xml:space="preserve"> no livro Fundamentos básicos de UML: </w:t>
-      </w:r>
-      <w:r>
-        <w:rPr>
-          <w:rFonts w:eastAsia="Times New Roman"/>
-          <w:sz w:val="22"/>
-          <w:szCs w:val="22"/>
-        </w:rPr>
-        <w:t>“</w:t>
-      </w:r>
-      <w:r>
-        <w:rPr>
-          <w:rFonts w:eastAsia="Times New Roman"/>
-          <w:sz w:val="22"/>
-          <w:szCs w:val="22"/>
-        </w:rPr>
-        <w:t xml:space="preserve">O propósito do diagrama de classes é mostrar os tipos que estão sendo modelados no sistema e a relações entre </w:t>
-      </w:r>
-      <w:r>
-        <w:rPr>
-          <w:rFonts w:eastAsia="Times New Roman"/>
-          <w:sz w:val="22"/>
-          <w:szCs w:val="22"/>
-        </w:rPr>
-        <w:t>eles</w:t>
-      </w:r>
-      <w:r>
-        <w:rPr>
-          <w:rFonts w:eastAsia="Times New Roman"/>
-          <w:sz w:val="22"/>
-          <w:szCs w:val="22"/>
-        </w:rPr>
-        <w:t>”.</w:t>
-      </w:r>
-      <w:r>
-        <w:rPr>
-          <w:rFonts w:eastAsia="Times New Roman"/>
-          <w:sz w:val="22"/>
-          <w:szCs w:val="22"/>
-        </w:rPr>
-        <w:t xml:space="preserve"> Nessa perspectiva observa-se que é fulcral a elaboração de um diagrama de classes para um sistema afim de documentar corretamente o funcionamento do </w:t>
-      </w:r>
-      <w:r>
-        <w:rPr>
-          <w:rFonts w:eastAsia="Times New Roman"/>
-          <w:sz w:val="22"/>
-          <w:szCs w:val="22"/>
-        </w:rPr>
-        <w:t>mesmo</w:t>
-      </w:r>
-      <w:r>
-        <w:rPr>
-          <w:rFonts w:eastAsia="Times New Roman"/>
-          <w:sz w:val="22"/>
-          <w:szCs w:val="22"/>
-        </w:rPr>
-        <w:t xml:space="preserve"> e facilitar futuras manutenções no código.</w:t>
-      </w:r>
-    </w:p>
-    <w:p>
-      <w:pPr>
-        <w:spacing w:before="0" w:after="0" w:line="360" w:lineRule="auto"/>
-        <w:ind w:firstLine="851"/>
-        <w:rPr>
-          <w:rFonts w:eastAsia="Times New Roman"/>
-          <w:sz w:val="22"/>
-          <w:szCs w:val="22"/>
-        </w:rPr>
-      </w:pPr>
-      <w:r>
-        <w:rPr>
-          <w:rFonts w:eastAsia="Times New Roman"/>
-          <w:sz w:val="22"/>
-          <w:szCs w:val="22"/>
-        </w:rPr>
-        <w:t>Na figura 2, temos representado a versão completa do diagrama de classes do projeto, porém pelo motivo dele ser relativamente extenso, p</w:t>
-      </w:r>
-      <w:r>
-        <w:rPr>
-          <w:rFonts w:eastAsia="Times New Roman"/>
-          <w:sz w:val="22"/>
-          <w:szCs w:val="22"/>
-        </w:rPr>
-        <w:t>ara a melhor visualização neste artigo nos dividimos ele em</w:t>
-      </w:r>
-      <w:r>
-        <w:rPr>
-          <w:rFonts w:eastAsia="Times New Roman"/>
-          <w:sz w:val="22"/>
-          <w:szCs w:val="22"/>
-        </w:rPr>
-        <w:t xml:space="preserve"> cinco</w:t>
-      </w:r>
-      <w:r>
-        <w:rPr>
-          <w:rFonts w:eastAsia="Times New Roman"/>
-          <w:sz w:val="22"/>
-          <w:szCs w:val="22"/>
-        </w:rPr>
-        <w:t xml:space="preserve"> partes</w:t>
-      </w:r>
-      <w:r>
-        <w:rPr>
-          <w:rFonts w:eastAsia="Times New Roman"/>
-          <w:sz w:val="22"/>
-          <w:szCs w:val="22"/>
-        </w:rPr>
-        <w:t xml:space="preserve"> que estão representadas nas figuras </w:t>
-      </w:r>
-      <w:r>
-        <w:rPr>
-          <w:rFonts w:eastAsia="Times New Roman"/>
-          <w:sz w:val="22"/>
-          <w:szCs w:val="22"/>
-        </w:rPr>
-        <w:t>3</w:t>
-      </w:r>
-      <w:r>
-        <w:rPr>
-          <w:rFonts w:eastAsia="Times New Roman"/>
-          <w:sz w:val="22"/>
-          <w:szCs w:val="22"/>
-        </w:rPr>
-        <w:t xml:space="preserve">, </w:t>
-      </w:r>
-      <w:r>
-        <w:rPr>
-          <w:rFonts w:eastAsia="Times New Roman"/>
-          <w:sz w:val="22"/>
-          <w:szCs w:val="22"/>
-        </w:rPr>
-        <w:t>4</w:t>
-      </w:r>
-      <w:r>
-        <w:rPr>
-          <w:rFonts w:eastAsia="Times New Roman"/>
-          <w:sz w:val="22"/>
-          <w:szCs w:val="22"/>
-        </w:rPr>
-        <w:t xml:space="preserve">, </w:t>
-      </w:r>
-      <w:r>
-        <w:rPr>
-          <w:rFonts w:eastAsia="Times New Roman"/>
-          <w:sz w:val="22"/>
-          <w:szCs w:val="22"/>
-        </w:rPr>
-        <w:t>5</w:t>
-      </w:r>
-      <w:r>
-        <w:rPr>
-          <w:rFonts w:eastAsia="Times New Roman"/>
-          <w:sz w:val="22"/>
-          <w:szCs w:val="22"/>
-        </w:rPr>
-        <w:t xml:space="preserve">, </w:t>
-      </w:r>
-      <w:r>
-        <w:rPr>
-          <w:rFonts w:eastAsia="Times New Roman"/>
-          <w:sz w:val="22"/>
-          <w:szCs w:val="22"/>
-        </w:rPr>
-        <w:t>6 e 7</w:t>
-      </w:r>
-      <w:r>
-        <w:rPr>
-          <w:rFonts w:eastAsia="Times New Roman"/>
-          <w:sz w:val="22"/>
-          <w:szCs w:val="22"/>
-        </w:rPr>
-        <w:t>.</w:t>
-      </w:r>
-      <w:r>
-        <w:rPr>
-          <w:rFonts w:eastAsia="Times New Roman"/>
-          <w:sz w:val="22"/>
-          <w:szCs w:val="22"/>
-        </w:rPr>
-        <w:t xml:space="preserve"> </w:t>
-      </w:r>
-    </w:p>
-    <w:p>
-      <w:pPr>
-        <w:spacing w:before="0" w:after="0" w:line="360" w:lineRule="auto"/>
         <w:ind w:firstLine="708"/>
         <w:rPr>
           <w:rFonts w:eastAsia="Times New Roman"/>
@@ -2445,11 +2804,10 @@
           <w:sz w:val="22"/>
           <w:szCs w:val="22"/>
         </w:rPr>
-        <w:lastRenderedPageBreak/>
         <w:drawing>
-          <wp:inline distT="0" distB="0" distL="0" distR="0" wp14:anchorId="73287BE4" wp14:editId="43166F8D">
-            <wp:extent cx="5543550" cy="7962900"/>
-            <wp:effectExtent l="0" t="0" r="0" b="0"/>
+          <wp:inline distT="0" distB="0" distL="0" distR="0" wp14:anchorId="73287BE4" wp14:editId="67B9F5AE">
+            <wp:extent cx="5543550" cy="7686675"/>
+            <wp:effectExtent l="0" t="0" r="0" b="9525"/>
             <wp:docPr id="10" name="Imagem 10"/>
             <wp:cNvGraphicFramePr>
               <a:graphicFrameLocks xmlns:a="http://schemas.openxmlformats.org/drawingml/2006/main" noChangeAspect="1"/>
@@ -2464,7 +2822,7 @@
                     </pic:cNvPicPr>
                   </pic:nvPicPr>
                   <pic:blipFill>
-                    <a:blip r:embed="rId10">
+                    <a:blip r:embed="rId12">
                       <a:extLst>
                         <a:ext uri="{28A0092B-C50C-407E-A947-70E740481C1C}">
                           <a14:useLocalDpi xmlns:a14="http://schemas.microsoft.com/office/drawing/2010/main" val="0"/>
@@ -2479,7 +2837,7 @@
                   <pic:spPr bwMode="auto">
                     <a:xfrm>
                       <a:off x="0" y="0"/>
-                      <a:ext cx="5543550" cy="7962900"/>
+                      <a:ext cx="5543550" cy="7686675"/>
                     </a:xfrm>
                     <a:prstGeom prst="rect">
                       <a:avLst/>
@@ -2510,7 +2868,21 @@
           <w:sz w:val="20"/>
           <w:szCs w:val="20"/>
         </w:rPr>
-        <w:t>FIGURA 2: Diagrama de classes completo.</w:t>
+        <w:t xml:space="preserve">FIGURA </w:t>
+      </w:r>
+      <w:r>
+        <w:rPr>
+          <w:sz w:val="20"/>
+          <w:szCs w:val="20"/>
+        </w:rPr>
+        <w:t>4</w:t>
+      </w:r>
+      <w:r>
+        <w:rPr>
+          <w:sz w:val="20"/>
+          <w:szCs w:val="20"/>
+        </w:rPr>
+        <w:t>: Diagrama de classes completo.</w:t>
       </w:r>
     </w:p>
     <w:p>
@@ -2551,7 +2923,6 @@
         <w:rPr>
           <w:noProof/>
         </w:rPr>
-        <w:lastRenderedPageBreak/>
         <w:drawing>
           <wp:inline distT="0" distB="0" distL="0" distR="0" wp14:anchorId="0313FC43" wp14:editId="2730DE07">
             <wp:extent cx="5579745" cy="2846705"/>
@@ -2570,7 +2941,7 @@
                     </pic:cNvPicPr>
                   </pic:nvPicPr>
                   <pic:blipFill>
-                    <a:blip r:embed="rId11">
+                    <a:blip r:embed="rId13">
                       <a:extLst>
                         <a:ext uri="{28A0092B-C50C-407E-A947-70E740481C1C}">
                           <a14:useLocalDpi xmlns:a14="http://schemas.microsoft.com/office/drawing/2010/main" val="0"/>
@@ -2623,7 +2994,7 @@
           <w:sz w:val="20"/>
           <w:szCs w:val="20"/>
         </w:rPr>
-        <w:t>3</w:t>
+        <w:t>5</w:t>
       </w:r>
       <w:r>
         <w:rPr>
@@ -2787,7 +3158,7 @@
           <w:sz w:val="22"/>
           <w:szCs w:val="22"/>
         </w:rPr>
-        <w:t>3</w:t>
+        <w:t>5</w:t>
       </w:r>
       <w:r>
         <w:rPr>
@@ -2868,6 +3239,7 @@
       <w:pPr>
         <w:spacing w:before="0" w:after="0"/>
         <w:ind w:firstLine="0"/>
+        <w:jc w:val="center"/>
         <w:rPr>
           <w:sz w:val="20"/>
           <w:szCs w:val="20"/>
@@ -2897,7 +3269,7 @@
                     </pic:cNvPicPr>
                   </pic:nvPicPr>
                   <pic:blipFill>
-                    <a:blip r:embed="rId12">
+                    <a:blip r:embed="rId14">
                       <a:extLst>
                         <a:ext uri="{28A0092B-C50C-407E-A947-70E740481C1C}">
                           <a14:useLocalDpi xmlns:a14="http://schemas.microsoft.com/office/drawing/2010/main" val="0"/>
@@ -2943,6 +3315,13 @@
           <w:sz w:val="20"/>
           <w:szCs w:val="20"/>
         </w:rPr>
+        <w:t xml:space="preserve">                            </w:t>
+      </w:r>
+      <w:r>
+        <w:rPr>
+          <w:sz w:val="20"/>
+          <w:szCs w:val="20"/>
+        </w:rPr>
         <w:t xml:space="preserve">FIGURA </w:t>
       </w:r>
       <w:r>
@@ -2950,131 +3329,153 @@
           <w:sz w:val="20"/>
           <w:szCs w:val="20"/>
         </w:rPr>
+        <w:t>6</w:t>
+      </w:r>
+      <w:r>
+        <w:rPr>
+          <w:sz w:val="20"/>
+          <w:szCs w:val="20"/>
+        </w:rPr>
+        <w:t xml:space="preserve">: </w:t>
+      </w:r>
+      <w:r>
+        <w:rPr>
+          <w:sz w:val="20"/>
+          <w:szCs w:val="20"/>
+        </w:rPr>
+        <w:t>Classes de Ranking</w:t>
+      </w:r>
+      <w:r>
+        <w:rPr>
+          <w:sz w:val="20"/>
+          <w:szCs w:val="20"/>
+        </w:rPr>
+        <w:t>.</w:t>
+      </w:r>
+    </w:p>
+    <w:p>
+      <w:pPr>
+        <w:spacing w:before="0" w:after="0"/>
+        <w:ind w:firstLine="0"/>
+        <w:rPr>
+          <w:sz w:val="20"/>
+          <w:szCs w:val="20"/>
+        </w:rPr>
+      </w:pPr>
+      <w:r>
+        <w:rPr>
+          <w:sz w:val="20"/>
+          <w:szCs w:val="20"/>
+        </w:rPr>
+        <w:t xml:space="preserve">                            </w:t>
+      </w:r>
+      <w:r>
+        <w:rPr>
+          <w:sz w:val="20"/>
+          <w:szCs w:val="20"/>
+        </w:rPr>
+        <w:t>FONTE: Os autores (2020)</w:t>
+      </w:r>
+    </w:p>
+    <w:p>
+      <w:pPr>
+        <w:spacing w:before="0" w:after="0"/>
+        <w:ind w:firstLine="0"/>
+        <w:rPr>
+          <w:sz w:val="20"/>
+          <w:szCs w:val="20"/>
+        </w:rPr>
+      </w:pPr>
+    </w:p>
+    <w:p>
+      <w:pPr>
+        <w:spacing w:before="0" w:after="0" w:line="360" w:lineRule="auto"/>
+        <w:ind w:firstLine="851"/>
+        <w:rPr>
+          <w:rFonts w:eastAsia="Times New Roman"/>
+          <w:sz w:val="22"/>
+          <w:szCs w:val="22"/>
+        </w:rPr>
+      </w:pPr>
+      <w:r>
+        <w:rPr>
+          <w:rFonts w:eastAsia="Times New Roman"/>
+          <w:sz w:val="22"/>
+          <w:szCs w:val="22"/>
+        </w:rPr>
+        <w:t xml:space="preserve">Na Ramificação representada na figura </w:t>
+      </w:r>
+      <w:r>
+        <w:rPr>
+          <w:rFonts w:eastAsia="Times New Roman"/>
+          <w:sz w:val="22"/>
+          <w:szCs w:val="22"/>
+        </w:rPr>
+        <w:t>6</w:t>
+      </w:r>
+      <w:r>
+        <w:rPr>
+          <w:rFonts w:eastAsia="Times New Roman"/>
+          <w:sz w:val="22"/>
+          <w:szCs w:val="22"/>
+        </w:rPr>
+        <w:t xml:space="preserve"> do sistema estão as classes Ranking, ViewRanking</w:t>
+      </w:r>
+      <w:r>
+        <w:rPr>
+          <w:rFonts w:eastAsia="Times New Roman"/>
+          <w:sz w:val="22"/>
+          <w:szCs w:val="22"/>
+        </w:rPr>
+        <w:t xml:space="preserve"> e</w:t>
+      </w:r>
+      <w:r>
+        <w:rPr>
+          <w:rFonts w:eastAsia="Times New Roman"/>
+          <w:sz w:val="22"/>
+          <w:szCs w:val="22"/>
+        </w:rPr>
+        <w:t xml:space="preserve"> ControllerRanking</w:t>
+      </w:r>
+      <w:r>
+        <w:rPr>
+          <w:rFonts w:eastAsia="Times New Roman"/>
+          <w:sz w:val="22"/>
+          <w:szCs w:val="22"/>
+        </w:rPr>
+        <w:t xml:space="preserve">. Por conta do corte do diagrama acima, não está aparecendo mas a classe Ranking se relaciona com a </w:t>
+      </w:r>
+      <w:r>
+        <w:rPr>
+          <w:rFonts w:eastAsia="Times New Roman"/>
+          <w:sz w:val="22"/>
+          <w:szCs w:val="22"/>
+        </w:rPr>
+        <w:t xml:space="preserve"> classe PlayerDao</w:t>
+      </w:r>
+      <w:r>
+        <w:rPr>
+          <w:rFonts w:eastAsia="Times New Roman"/>
+          <w:sz w:val="22"/>
+          <w:szCs w:val="22"/>
+        </w:rPr>
+        <w:t xml:space="preserve"> ( para um melhor entendimento olhar a figura </w:t>
+      </w:r>
+      <w:r>
+        <w:rPr>
+          <w:rFonts w:eastAsia="Times New Roman"/>
+          <w:sz w:val="22"/>
+          <w:szCs w:val="22"/>
+        </w:rPr>
         <w:t>4</w:t>
       </w:r>
       <w:r>
         <w:rPr>
-          <w:sz w:val="20"/>
-          <w:szCs w:val="20"/>
-        </w:rPr>
-        <w:t xml:space="preserve">: </w:t>
-      </w:r>
-      <w:r>
-        <w:rPr>
-          <w:sz w:val="20"/>
-          <w:szCs w:val="20"/>
-        </w:rPr>
-        <w:t>Classes de Ranking</w:t>
-      </w:r>
-      <w:r>
-        <w:rPr>
-          <w:sz w:val="20"/>
-          <w:szCs w:val="20"/>
-        </w:rPr>
-        <w:t>.</w:t>
-      </w:r>
-    </w:p>
-    <w:p>
-      <w:pPr>
-        <w:spacing w:before="0" w:after="0"/>
-        <w:ind w:firstLine="0"/>
-        <w:rPr>
-          <w:sz w:val="20"/>
-          <w:szCs w:val="20"/>
-        </w:rPr>
-      </w:pPr>
-      <w:r>
-        <w:rPr>
-          <w:sz w:val="20"/>
-          <w:szCs w:val="20"/>
-        </w:rPr>
-        <w:t>FONTE: Os autores (2020)</w:t>
-      </w:r>
-    </w:p>
-    <w:p>
-      <w:pPr>
-        <w:spacing w:before="0" w:after="0"/>
-        <w:ind w:firstLine="0"/>
-        <w:rPr>
-          <w:sz w:val="20"/>
-          <w:szCs w:val="20"/>
-        </w:rPr>
-      </w:pPr>
-    </w:p>
-    <w:p>
-      <w:pPr>
-        <w:spacing w:before="0" w:after="0" w:line="360" w:lineRule="auto"/>
-        <w:ind w:firstLine="851"/>
-        <w:rPr>
-          <w:rFonts w:eastAsia="Times New Roman"/>
-          <w:sz w:val="22"/>
-          <w:szCs w:val="22"/>
-        </w:rPr>
-      </w:pPr>
-      <w:r>
-        <w:rPr>
-          <w:rFonts w:eastAsia="Times New Roman"/>
-          <w:sz w:val="22"/>
-          <w:szCs w:val="22"/>
-        </w:rPr>
-        <w:lastRenderedPageBreak/>
-        <w:t xml:space="preserve">Na Ramificação representada na figura </w:t>
-      </w:r>
-      <w:r>
-        <w:rPr>
-          <w:rFonts w:eastAsia="Times New Roman"/>
-          <w:sz w:val="22"/>
-          <w:szCs w:val="22"/>
-        </w:rPr>
-        <w:t>4</w:t>
-      </w:r>
-      <w:r>
-        <w:rPr>
-          <w:rFonts w:eastAsia="Times New Roman"/>
-          <w:sz w:val="22"/>
-          <w:szCs w:val="22"/>
-        </w:rPr>
-        <w:t xml:space="preserve"> do sistema estão as classes Ranking, ViewRanking</w:t>
-      </w:r>
-      <w:r>
-        <w:rPr>
-          <w:rFonts w:eastAsia="Times New Roman"/>
-          <w:sz w:val="22"/>
-          <w:szCs w:val="22"/>
-        </w:rPr>
-        <w:t xml:space="preserve"> e</w:t>
-      </w:r>
-      <w:r>
-        <w:rPr>
-          <w:rFonts w:eastAsia="Times New Roman"/>
-          <w:sz w:val="22"/>
-          <w:szCs w:val="22"/>
-        </w:rPr>
-        <w:t xml:space="preserve"> ControllerRanking</w:t>
-      </w:r>
-      <w:r>
-        <w:rPr>
-          <w:rFonts w:eastAsia="Times New Roman"/>
-          <w:sz w:val="22"/>
-          <w:szCs w:val="22"/>
-        </w:rPr>
-        <w:t xml:space="preserve">. Por conta do corte do diagrama acima, não está aparecendo mas a classe Ranking se relaciona com a </w:t>
-      </w:r>
-      <w:r>
-        <w:rPr>
-          <w:rFonts w:eastAsia="Times New Roman"/>
-          <w:sz w:val="22"/>
-          <w:szCs w:val="22"/>
-        </w:rPr>
-        <w:t xml:space="preserve"> classe PlayerDao</w:t>
-      </w:r>
-      <w:r>
-        <w:rPr>
-          <w:rFonts w:eastAsia="Times New Roman"/>
-          <w:sz w:val="22"/>
-          <w:szCs w:val="22"/>
-        </w:rPr>
-        <w:t xml:space="preserve"> ( para um melhor entendimento olhar a figura 2 )</w:t>
+          <w:rFonts w:eastAsia="Times New Roman"/>
+          <w:sz w:val="22"/>
+          <w:szCs w:val="22"/>
+        </w:rPr>
+        <w:t xml:space="preserve"> )</w:t>
       </w:r>
       <w:r>
         <w:rPr>
@@ -3215,7 +3616,7 @@
                     </pic:cNvPicPr>
                   </pic:nvPicPr>
                   <pic:blipFill>
-                    <a:blip r:embed="rId13">
+                    <a:blip r:embed="rId15">
                       <a:extLst>
                         <a:ext uri="{28A0092B-C50C-407E-A947-70E740481C1C}">
                           <a14:useLocalDpi xmlns:a14="http://schemas.microsoft.com/office/drawing/2010/main" val="0"/>
@@ -3268,7 +3669,7 @@
           <w:sz w:val="20"/>
           <w:szCs w:val="20"/>
         </w:rPr>
-        <w:t>5</w:t>
+        <w:t>7</w:t>
       </w:r>
       <w:r>
         <w:rPr>
@@ -3343,7 +3744,7 @@
           <w:sz w:val="22"/>
           <w:szCs w:val="22"/>
         </w:rPr>
-        <w:t>5</w:t>
+        <w:t>7</w:t>
       </w:r>
       <w:r>
         <w:rPr>
@@ -3391,7 +3792,7 @@
           <w:sz w:val="22"/>
           <w:szCs w:val="22"/>
         </w:rPr>
-        <w:t>4</w:t>
+        <w:t>6</w:t>
       </w:r>
       <w:r>
         <w:rPr>
@@ -3476,7 +3877,7 @@
                     </pic:cNvPicPr>
                   </pic:nvPicPr>
                   <pic:blipFill>
-                    <a:blip r:embed="rId14">
+                    <a:blip r:embed="rId16">
                       <a:extLst>
                         <a:ext uri="{28A0092B-C50C-407E-A947-70E740481C1C}">
                           <a14:useLocalDpi xmlns:a14="http://schemas.microsoft.com/office/drawing/2010/main" val="0"/>
@@ -3529,7 +3930,7 @@
           <w:sz w:val="20"/>
           <w:szCs w:val="20"/>
         </w:rPr>
-        <w:t>6</w:t>
+        <w:t>8</w:t>
       </w:r>
       <w:r>
         <w:rPr>
@@ -3611,7 +4012,7 @@
           <w:sz w:val="22"/>
           <w:szCs w:val="22"/>
         </w:rPr>
-        <w:t>6</w:t>
+        <w:t>8</w:t>
       </w:r>
       <w:r>
         <w:rPr>
@@ -3625,7 +4026,28 @@
           <w:sz w:val="22"/>
           <w:szCs w:val="22"/>
         </w:rPr>
-        <w:t xml:space="preserve"> na qual a classe Login também utiliza a classe PlayerDao para acessar a base de dados</w:t>
+        <w:t xml:space="preserve"> na qual a classe Login também utiliza a classe PlayerDao para acessar </w:t>
+      </w:r>
+      <w:r>
+        <w:rPr>
+          <w:sz w:val="22"/>
+          <w:szCs w:val="22"/>
+        </w:rPr>
+        <w:t>os</w:t>
+      </w:r>
+      <w:r>
+        <w:rPr>
+          <w:sz w:val="22"/>
+          <w:szCs w:val="22"/>
+        </w:rPr>
+        <w:t xml:space="preserve"> dados</w:t>
+      </w:r>
+      <w:r>
+        <w:rPr>
+          <w:sz w:val="22"/>
+          <w:szCs w:val="22"/>
+        </w:rPr>
+        <w:t xml:space="preserve"> salvos no arquivo de texto</w:t>
       </w:r>
       <w:r>
         <w:rPr>
@@ -3675,7 +4097,7 @@
                     </pic:cNvPicPr>
                   </pic:nvPicPr>
                   <pic:blipFill>
-                    <a:blip r:embed="rId15">
+                    <a:blip r:embed="rId17">
                       <a:extLst>
                         <a:ext uri="{28A0092B-C50C-407E-A947-70E740481C1C}">
                           <a14:useLocalDpi xmlns:a14="http://schemas.microsoft.com/office/drawing/2010/main" val="0"/>
@@ -3728,7 +4150,7 @@
           <w:sz w:val="20"/>
           <w:szCs w:val="20"/>
         </w:rPr>
-        <w:t>7</w:t>
+        <w:t>9</w:t>
       </w:r>
       <w:r>
         <w:rPr>
@@ -3786,7 +4208,7 @@
           <w:sz w:val="22"/>
           <w:szCs w:val="22"/>
         </w:rPr>
-        <w:t>7</w:t>
+        <w:t>9</w:t>
       </w:r>
       <w:r>
         <w:rPr>
@@ -3823,6 +4245,7 @@
         </w:rPr>
         <w:t xml:space="preserve">e ControllerGame. Após os jogadores que jogarão a partida terem feito login a classe ControllerGame inicia o jogo chamando a </w:t>
       </w:r>
+      <w:proofErr w:type="gramStart"/>
       <w:r>
         <w:rPr>
           <w:sz w:val="22"/>
@@ -3839,6 +4262,7 @@
         </w:rPr>
         <w:t>Game</w:t>
       </w:r>
+      <w:proofErr w:type="gramEnd"/>
       <w:r>
         <w:rPr>
           <w:sz w:val="22"/>
@@ -3929,6 +4353,7 @@
         <w:lastRenderedPageBreak/>
         <w:t xml:space="preserve">A classe tabuleiro é instanciada pela </w:t>
       </w:r>
+      <w:proofErr w:type="gramStart"/>
       <w:r>
         <w:rPr>
           <w:sz w:val="22"/>
@@ -3950,6 +4375,7 @@
         </w:rPr>
         <w:t>ame</w:t>
       </w:r>
+      <w:proofErr w:type="gramEnd"/>
       <w:r>
         <w:rPr>
           <w:sz w:val="22"/>
@@ -3969,7 +4395,15 @@
           <w:sz w:val="22"/>
           <w:szCs w:val="22"/>
         </w:rPr>
-        <w:t xml:space="preserve"> uma matriz de objetos da classe Posicao. Essa classe é utilizada para realizar as validações da classe </w:t>
+        <w:t xml:space="preserve"> uma matriz de objetos da classe Posicao. Essa classe é utilizada para realizar as validações da </w:t>
+      </w:r>
+      <w:proofErr w:type="gramStart"/>
+      <w:r>
+        <w:rPr>
+          <w:sz w:val="22"/>
+          <w:szCs w:val="22"/>
+        </w:rPr>
+        <w:t xml:space="preserve">classe </w:t>
       </w:r>
       <w:r>
         <w:rPr>
@@ -3978,6 +4412,7 @@
         </w:rPr>
         <w:t>Game</w:t>
       </w:r>
+      <w:proofErr w:type="gramEnd"/>
       <w:r>
         <w:rPr>
           <w:sz w:val="22"/>
@@ -4356,7 +4791,21 @@
           <w:sz w:val="22"/>
           <w:szCs w:val="22"/>
         </w:rPr>
-        <w:t xml:space="preserve"> Para o nosso projeto além da camada model criamos uma sub camada DAO, que é responsável por todos o acesso a base de dados, assim separando a lógica de acesso a base de dados das regras de negócio da aplicação.</w:t>
+        <w:t xml:space="preserve"> Para o nosso projeto além da camada model criamos uma sub camada DAO, que é responsável por todo o acesso a base de dados</w:t>
+      </w:r>
+      <w:r>
+        <w:rPr>
+          <w:sz w:val="22"/>
+          <w:szCs w:val="22"/>
+        </w:rPr>
+        <w:t>, nesse caso arquivo TXT</w:t>
+      </w:r>
+      <w:r>
+        <w:rPr>
+          <w:sz w:val="22"/>
+          <w:szCs w:val="22"/>
+        </w:rPr>
+        <w:t>, assim separando a lógica de acesso a base de dados das regras de negócio da aplicação.</w:t>
       </w:r>
     </w:p>
     <w:p>
@@ -4613,7 +5062,21 @@
           <w:sz w:val="22"/>
           <w:szCs w:val="22"/>
         </w:rPr>
-        <w:t>A seguir na figura 8 o código utilizado para exibição do tabuleiro:</w:t>
+        <w:t xml:space="preserve">A seguir na figura </w:t>
+      </w:r>
+      <w:r>
+        <w:rPr>
+          <w:sz w:val="22"/>
+          <w:szCs w:val="22"/>
+        </w:rPr>
+        <w:t>10</w:t>
+      </w:r>
+      <w:r>
+        <w:rPr>
+          <w:sz w:val="22"/>
+          <w:szCs w:val="22"/>
+        </w:rPr>
+        <w:t xml:space="preserve"> o código utilizado para exibição do tabuleiro:</w:t>
       </w:r>
     </w:p>
     <w:p>
@@ -4643,7 +5106,7 @@
                     </pic:cNvPicPr>
                   </pic:nvPicPr>
                   <pic:blipFill>
-                    <a:blip r:embed="rId16">
+                    <a:blip r:embed="rId18">
                       <a:extLst>
                         <a:ext uri="{28A0092B-C50C-407E-A947-70E740481C1C}">
                           <a14:useLocalDpi xmlns:a14="http://schemas.microsoft.com/office/drawing/2010/main" val="0"/>
@@ -4689,7 +5152,35 @@
           <w:sz w:val="20"/>
           <w:szCs w:val="20"/>
         </w:rPr>
-        <w:t>FIGURA 8: Classes da Partida.</w:t>
+        <w:t xml:space="preserve">FIGURA </w:t>
+      </w:r>
+      <w:r>
+        <w:rPr>
+          <w:sz w:val="20"/>
+          <w:szCs w:val="20"/>
+        </w:rPr>
+        <w:t>10</w:t>
+      </w:r>
+      <w:r>
+        <w:rPr>
+          <w:sz w:val="20"/>
+          <w:szCs w:val="20"/>
+        </w:rPr>
+        <w:t xml:space="preserve">: </w:t>
+      </w:r>
+      <w:r>
+        <w:rPr>
+          <w:sz w:val="20"/>
+          <w:szCs w:val="20"/>
+        </w:rPr>
+        <w:t>Algoritmo de exibição do tabuleiro</w:t>
+      </w:r>
+      <w:r>
+        <w:rPr>
+          <w:sz w:val="20"/>
+          <w:szCs w:val="20"/>
+        </w:rPr>
+        <w:t>.</w:t>
       </w:r>
     </w:p>
     <w:p>
@@ -4821,7 +5312,10 @@
         <w:ind w:firstLine="0"/>
       </w:pPr>
       <w:r>
-        <w:t>2.6.2 Algoritmos de acesso a base de dados</w:t>
+        <w:t xml:space="preserve">2.6.2 Algoritmos de acesso </w:t>
+      </w:r>
+      <w:r>
+        <w:t>aos dados no arquivo de texto</w:t>
       </w:r>
     </w:p>
     <w:p>
@@ -4838,7 +5332,28 @@
           <w:sz w:val="22"/>
           <w:szCs w:val="22"/>
         </w:rPr>
-        <w:t>Como abordado anteriormente utilizamos o padrão de aplicação Dao para realizar o acesso a base de dados, a seguir explicarei um pouco seu funcionamento</w:t>
+        <w:t xml:space="preserve">Como abordado anteriormente utilizamos o padrão de aplicação Dao para realizar o acesso </w:t>
+      </w:r>
+      <w:r>
+        <w:rPr>
+          <w:sz w:val="22"/>
+          <w:szCs w:val="22"/>
+        </w:rPr>
+        <w:t>aos dados no arquivo TXT</w:t>
+      </w:r>
+      <w:r>
+        <w:rPr>
+          <w:sz w:val="22"/>
+          <w:szCs w:val="22"/>
+        </w:rPr>
+        <w:t>, a seguir explicarei um pouco seu funcionamento</w:t>
+      </w:r>
+      <w:r>
+        <w:rPr>
+          <w:sz w:val="22"/>
+          <w:szCs w:val="22"/>
+        </w:rPr>
+        <w:t>.</w:t>
       </w:r>
     </w:p>
     <w:p>
@@ -4885,7 +5400,7 @@
                     </pic:cNvPicPr>
                   </pic:nvPicPr>
                   <pic:blipFill>
-                    <a:blip r:embed="rId17">
+                    <a:blip r:embed="rId19">
                       <a:extLst>
                         <a:ext uri="{28A0092B-C50C-407E-A947-70E740481C1C}">
                           <a14:useLocalDpi xmlns:a14="http://schemas.microsoft.com/office/drawing/2010/main" val="0"/>
@@ -4931,7 +5446,37 @@
           <w:sz w:val="20"/>
           <w:szCs w:val="20"/>
         </w:rPr>
-        <w:t>FIGURA 9: Método readUserData da classe PlayerDao</w:t>
+        <w:t xml:space="preserve">FIGURA </w:t>
+      </w:r>
+      <w:r>
+        <w:rPr>
+          <w:sz w:val="20"/>
+          <w:szCs w:val="20"/>
+        </w:rPr>
+        <w:t>11</w:t>
+      </w:r>
+      <w:r>
+        <w:rPr>
+          <w:sz w:val="20"/>
+          <w:szCs w:val="20"/>
+        </w:rPr>
+        <w:t xml:space="preserve">: Método </w:t>
+      </w:r>
+      <w:proofErr w:type="spellStart"/>
+      <w:r>
+        <w:rPr>
+          <w:sz w:val="20"/>
+          <w:szCs w:val="20"/>
+        </w:rPr>
+        <w:t>readUserData</w:t>
+      </w:r>
+      <w:proofErr w:type="spellEnd"/>
+      <w:r>
+        <w:rPr>
+          <w:sz w:val="20"/>
+          <w:szCs w:val="20"/>
+        </w:rPr>
+        <w:t xml:space="preserve"> da classe PlayerDao</w:t>
       </w:r>
     </w:p>
     <w:p>
@@ -5084,7 +5629,7 @@
                     </pic:cNvPicPr>
                   </pic:nvPicPr>
                   <pic:blipFill>
-                    <a:blip r:embed="rId18">
+                    <a:blip r:embed="rId20">
                       <a:extLst>
                         <a:ext uri="{28A0092B-C50C-407E-A947-70E740481C1C}">
                           <a14:useLocalDpi xmlns:a14="http://schemas.microsoft.com/office/drawing/2010/main" val="0"/>
@@ -5130,7 +5675,37 @@
           <w:sz w:val="20"/>
           <w:szCs w:val="20"/>
         </w:rPr>
-        <w:t>FIGURA 10: Método registerUser da classe PlayerDao</w:t>
+        <w:t>FIGURA 1</w:t>
+      </w:r>
+      <w:r>
+        <w:rPr>
+          <w:sz w:val="20"/>
+          <w:szCs w:val="20"/>
+        </w:rPr>
+        <w:t>2</w:t>
+      </w:r>
+      <w:r>
+        <w:rPr>
+          <w:sz w:val="20"/>
+          <w:szCs w:val="20"/>
+        </w:rPr>
+        <w:t xml:space="preserve">: Método </w:t>
+      </w:r>
+      <w:proofErr w:type="spellStart"/>
+      <w:r>
+        <w:rPr>
+          <w:sz w:val="20"/>
+          <w:szCs w:val="20"/>
+        </w:rPr>
+        <w:t>registerUser</w:t>
+      </w:r>
+      <w:proofErr w:type="spellEnd"/>
+      <w:r>
+        <w:rPr>
+          <w:sz w:val="20"/>
+          <w:szCs w:val="20"/>
+        </w:rPr>
+        <w:t xml:space="preserve"> da classe PlayerDao</w:t>
       </w:r>
     </w:p>
     <w:p>
@@ -5177,7 +5752,23 @@
           <w:sz w:val="22"/>
           <w:szCs w:val="22"/>
         </w:rPr>
-        <w:t>Na figura 10 temos o método  registerUser que recebe como parâmetro o nickname e a senha do usuário, então dentro de uma estrutura try-catch ela salva os dados do usuário em um array de String separando-os com ;</w:t>
+        <w:t>Na figura 1</w:t>
+      </w:r>
+      <w:r>
+        <w:rPr>
+          <w:rFonts w:eastAsia="Times New Roman"/>
+          <w:sz w:val="22"/>
+          <w:szCs w:val="22"/>
+        </w:rPr>
+        <w:t>2</w:t>
+      </w:r>
+      <w:r>
+        <w:rPr>
+          <w:rFonts w:eastAsia="Times New Roman"/>
+          <w:sz w:val="22"/>
+          <w:szCs w:val="22"/>
+        </w:rPr>
+        <w:t xml:space="preserve"> temos o método  registerUser que recebe como parâmetro o nickname e a senha do usuário, então dentro de uma estrutura try-catch ela salva os dados do usuário em um array de String separando-os com ;</w:t>
       </w:r>
       <w:r>
         <w:rPr>
@@ -5575,7 +6166,7 @@
         </w:rPr>
         <w:t> </w:t>
       </w:r>
-      <w:hyperlink r:id="rId19" w:history="1">
+      <w:hyperlink r:id="rId21" w:history="1">
         <w:r>
           <w:rPr>
             <w:b/>
@@ -5667,7 +6258,7 @@
       <w:r>
         <w:t xml:space="preserve"> 22, junho de 2020. Disponível em: </w:t>
       </w:r>
-      <w:hyperlink r:id="rId20" w:history="1">
+      <w:hyperlink r:id="rId22" w:history="1">
         <w:r>
           <w:rPr>
             <w:rStyle w:val="Hyperlink"/>
@@ -5745,7 +6336,7 @@
         </w:rPr>
         <w:t>JACOBSON, IVAN:</w:t>
       </w:r>
-      <w:hyperlink r:id="rId21">
+      <w:hyperlink r:id="rId23">
         <w:r>
           <w:rPr>
             <w:b w:val="0"/>
@@ -5758,7 +6349,7 @@
           <w:t xml:space="preserve"> </w:t>
         </w:r>
       </w:hyperlink>
-      <w:hyperlink r:id="rId22">
+      <w:hyperlink r:id="rId24">
         <w:r>
           <w:rPr>
             <w:i/>
@@ -5895,12 +6486,12 @@
       </w:pPr>
     </w:p>
     <w:sectPr>
-      <w:headerReference w:type="even" r:id="rId23"/>
-      <w:headerReference w:type="default" r:id="rId24"/>
-      <w:footerReference w:type="even" r:id="rId25"/>
-      <w:footerReference w:type="default" r:id="rId26"/>
-      <w:headerReference w:type="first" r:id="rId27"/>
-      <w:footerReference w:type="first" r:id="rId28"/>
+      <w:headerReference w:type="even" r:id="rId25"/>
+      <w:headerReference w:type="default" r:id="rId26"/>
+      <w:footerReference w:type="even" r:id="rId27"/>
+      <w:footerReference w:type="default" r:id="rId28"/>
+      <w:headerReference w:type="first" r:id="rId29"/>
+      <w:footerReference w:type="first" r:id="rId30"/>
       <w:pgSz w:w="11906" w:h="16838"/>
       <w:pgMar w:top="1701" w:right="1418" w:bottom="1418" w:left="1701" w:header="709" w:footer="709" w:gutter="0"/>
       <w:pgNumType w:start="1"/>
@@ -5984,8 +6575,18 @@
         <w:szCs w:val="18"/>
       </w:rPr>
       <w:tab/>
-      <w:t xml:space="preserve">      Revista Eletrônica Multidisciplinar -  FACEAR</w:t>
+      <w:t xml:space="preserve">      Revista Eletrônica Multidisciplinar </w:t>
     </w:r>
+    <w:proofErr w:type="gramStart"/>
+    <w:r>
+      <w:rPr>
+        <w:color w:val="000000"/>
+        <w:sz w:val="18"/>
+        <w:szCs w:val="18"/>
+      </w:rPr>
+      <w:t>-  FACEAR</w:t>
+    </w:r>
+    <w:proofErr w:type="gramEnd"/>
   </w:p>
   <w:p>
     <w:pPr>
@@ -8085,28 +8686,28 @@
 </file>
 
 <file path=customXml/item1.xml><?xml version="1.0" encoding="utf-8"?>
+<b:Sources xmlns:b="http://schemas.openxmlformats.org/officeDocument/2006/bibliography" xmlns="http://schemas.openxmlformats.org/officeDocument/2006/bibliography" SelectedStyle="\APASixthEditionOfficeOnline.xsl" StyleName="APA" Version="6"/>
+</file>
+
+<file path=customXml/item2.xml><?xml version="1.0" encoding="utf-8"?>
 <go:gDocsCustomXmlDataStorage xmlns:go="http://customooxmlschemas.google.com/" xmlns:r="http://schemas.openxmlformats.org/officeDocument/2006/relationships">
   <go:docsCustomData xmlns:go="http://customooxmlschemas.google.com/" roundtripDataSignature="AMtx7mhCsUK/TtjbVro1NdUnW5WtyE3dvg==">AMUW2mVGLeutKO18MEW0pCxVad9+Ky/dS3KGrEzFlOkk7Bs4CZhTKx9ZAgyj7iFSdtqxUjQ4bK8zPIY4Aws6UwvDP449rvdzKWCBjr09CRvB0dXE+UF2l7oqZz0fXPK17bF3L1xUSg8GJ2GlGDsvu+Ujq31QaYC82g9lL8Dp3oKg8chjOt3AO/08f4BLax7Zp3Mhwav60UxsKLzZUyS1DcYvGW77uYLL9GDvd2LFkdBvbRZ1hban/K4=</go:docsCustomData>
 </go:gDocsCustomXmlDataStorage>
 </file>
 
-<file path=customXml/item2.xml><?xml version="1.0" encoding="utf-8"?>
-<b:Sources xmlns:b="http://schemas.openxmlformats.org/officeDocument/2006/bibliography" xmlns="http://schemas.openxmlformats.org/officeDocument/2006/bibliography" SelectedStyle="\APASixthEditionOfficeOnline.xsl" StyleName="APA" Version="6"/>
+<file path=customXml/itemProps1.xml><?xml version="1.0" encoding="utf-8"?>
+<ds:datastoreItem xmlns:ds="http://schemas.openxmlformats.org/officeDocument/2006/customXml" ds:itemID="{71FE0D05-3E93-4572-A9F5-CDE8E0CFAFE0}">
+  <ds:schemaRefs>
+    <ds:schemaRef ds:uri="http://schemas.openxmlformats.org/officeDocument/2006/bibliography"/>
+  </ds:schemaRefs>
+</ds:datastoreItem>
 </file>
 
-<file path=customXml/itemProps1.xml><?xml version="1.0" encoding="utf-8"?>
+<file path=customXml/itemProps2.xml><?xml version="1.0" encoding="utf-8"?>
 <ds:datastoreItem xmlns:ds="http://schemas.openxmlformats.org/officeDocument/2006/customXml" ds:itemID="{11111111-1234-1234-1234-123412341234}">
   <ds:schemaRefs>
     <ds:schemaRef ds:uri="http://customooxmlschemas.google.com/"/>
     <ds:schemaRef ds:uri="http://schemas.openxmlformats.org/officeDocument/2006/relationships"/>
   </ds:schemaRefs>
 </ds:datastoreItem>
-</file>
-
-<file path=customXml/itemProps2.xml><?xml version="1.0" encoding="utf-8"?>
-<ds:datastoreItem xmlns:ds="http://schemas.openxmlformats.org/officeDocument/2006/customXml" ds:itemID="{71FE0D05-3E93-4572-A9F5-CDE8E0CFAFE0}">
-  <ds:schemaRefs>
-    <ds:schemaRef ds:uri="http://schemas.openxmlformats.org/officeDocument/2006/bibliography"/>
-  </ds:schemaRefs>
-</ds:datastoreItem>
 </file>
</xml_diff>